<commit_message>
Edited annotation a little bit!
</commit_message>
<xml_diff>
--- a/Assignment 2_LING 450_Task 3 Annotation.docx
+++ b/Assignment 2_LING 450_Task 3 Annotation.docx
@@ -412,25 +412,7 @@
           <w:sz w:val="24"/>
           <w:szCs w:val="24"/>
         </w:rPr>
-        <w:t xml:space="preserve">A remediation agreement, also called deferred prosecution, would mean the prosecution is halted and the charges stayed in exchange for an admission of wrongdoing, full co-operation in the investigation of specific individuals and a fine. Proponents of remediation agreements say they bring faster restitution, avoid costly </w:t>
-      </w:r>
-      <w:proofErr w:type="gramStart"/>
-      <w:r>
-        <w:rPr>
-          <w:rFonts w:ascii="Times New Roman" w:hAnsi="Times New Roman" w:cs="Times New Roman"/>
-          <w:sz w:val="24"/>
-          <w:szCs w:val="24"/>
-        </w:rPr>
-        <w:t>trials</w:t>
-      </w:r>
-      <w:proofErr w:type="gramEnd"/>
-      <w:r>
-        <w:rPr>
-          <w:rFonts w:ascii="Times New Roman" w:hAnsi="Times New Roman" w:cs="Times New Roman"/>
-          <w:sz w:val="24"/>
-          <w:szCs w:val="24"/>
-        </w:rPr>
-        <w:t xml:space="preserve"> and treat company shareholders more fairly. The ability for Canada to pursue such agreements is new; the provision was in a budget bill passed in the spring of 2018. </w:t>
+        <w:t xml:space="preserve">A remediation agreement, also called deferred prosecution, would mean the prosecution is halted and the charges stayed in exchange for an admission of wrongdoing, full co-operation in the investigation of specific individuals and a fine. Proponents of remediation agreements say they bring faster restitution, avoid costly trials and treat company shareholders more fairly. The ability for Canada to pursue such agreements is new; the provision was in a budget bill passed in the spring of 2018. </w:t>
       </w:r>
     </w:p>
     <w:p>
@@ -2998,25 +2980,7 @@
           <w:sz w:val="24"/>
           <w:szCs w:val="24"/>
         </w:rPr>
-        <w:t xml:space="preserve"> would veto the Democratic </w:t>
-      </w:r>
-      <w:proofErr w:type="gramStart"/>
-      <w:r>
-        <w:rPr>
-          <w:rFonts w:ascii="Times New Roman" w:hAnsi="Times New Roman" w:cs="Times New Roman"/>
-          <w:sz w:val="24"/>
-          <w:szCs w:val="24"/>
-        </w:rPr>
-        <w:t>legislation, if</w:t>
-      </w:r>
-      <w:proofErr w:type="gramEnd"/>
-      <w:r>
-        <w:rPr>
-          <w:rFonts w:ascii="Times New Roman" w:hAnsi="Times New Roman" w:cs="Times New Roman"/>
-          <w:sz w:val="24"/>
-          <w:szCs w:val="24"/>
-        </w:rPr>
-        <w:t xml:space="preserve"> it lands on </w:t>
+        <w:t xml:space="preserve"> would veto the Democratic legislation, if it lands on </w:t>
       </w:r>
       <w:r>
         <w:rPr>
@@ -3204,7 +3168,24 @@
           <w:sz w:val="24"/>
           <w:szCs w:val="24"/>
         </w:rPr>
-        <w:t xml:space="preserve"> job performance, but women, the fastest growing demographic group in the military, defied that trend with a majority disapproving of him. Other Republicans, though, are more wary of the White House’s approach. </w:t>
+        <w:t xml:space="preserve"> job performance, but women, the fastest growing demographic group in the military, defied that trend with a majority disapproving of </w:t>
+      </w:r>
+      <w:r>
+        <w:rPr>
+          <w:rFonts w:ascii="Times New Roman" w:hAnsi="Times New Roman" w:cs="Times New Roman"/>
+          <w:sz w:val="24"/>
+          <w:szCs w:val="24"/>
+          <w:highlight w:val="darkGreen"/>
+        </w:rPr>
+        <w:t>him</w:t>
+      </w:r>
+      <w:r>
+        <w:rPr>
+          <w:rFonts w:ascii="Times New Roman" w:hAnsi="Times New Roman" w:cs="Times New Roman"/>
+          <w:sz w:val="24"/>
+          <w:szCs w:val="24"/>
+        </w:rPr>
+        <w:t xml:space="preserve">. Other Republicans, though, are more wary of the White House’s approach. </w:t>
       </w:r>
       <w:r>
         <w:rPr>
@@ -3359,7 +3340,41 @@
           <w:sz w:val="24"/>
           <w:szCs w:val="24"/>
         </w:rPr>
-        <w:t xml:space="preserve">. The California Democrat is confident she has the support needed to win. Democrats in the House are preparing three legislative options to keep government running Day One, aides said. One would be a temporary measure, similar to the Senate-passed bill before Christmas, to keep border security </w:t>
+        <w:t xml:space="preserve">. The California Democrat is confident </w:t>
+      </w:r>
+      <w:r>
+        <w:rPr>
+          <w:rFonts w:ascii="Times New Roman" w:hAnsi="Times New Roman" w:cs="Times New Roman"/>
+          <w:sz w:val="24"/>
+          <w:szCs w:val="24"/>
+          <w:highlight w:val="yellow"/>
+        </w:rPr>
+        <w:t>s</w:t>
+      </w:r>
+      <w:r>
+        <w:rPr>
+          <w:rFonts w:ascii="Times New Roman" w:hAnsi="Times New Roman" w:cs="Times New Roman"/>
+          <w:sz w:val="24"/>
+          <w:szCs w:val="24"/>
+          <w:highlight w:val="yellow"/>
+        </w:rPr>
+        <w:t>he</w:t>
+      </w:r>
+      <w:r>
+        <w:rPr>
+          <w:rFonts w:ascii="Times New Roman" w:hAnsi="Times New Roman" w:cs="Times New Roman"/>
+          <w:sz w:val="24"/>
+          <w:szCs w:val="24"/>
+        </w:rPr>
+        <w:t xml:space="preserve"> </w:t>
+      </w:r>
+      <w:r>
+        <w:rPr>
+          <w:rFonts w:ascii="Times New Roman" w:hAnsi="Times New Roman" w:cs="Times New Roman"/>
+          <w:sz w:val="24"/>
+          <w:szCs w:val="24"/>
+        </w:rPr>
+        <w:t xml:space="preserve">has the support needed to win. Democrats in the House are preparing three legislative options to keep government running Day One, aides said. One would be a temporary measure, similar to the Senate-passed bill before Christmas, to keep border security </w:t>
       </w:r>
       <w:r>
         <w:rPr>
@@ -3606,7 +3621,24 @@
           <w:sz w:val="24"/>
           <w:szCs w:val="24"/>
         </w:rPr>
-        <w:t xml:space="preserve"> going to use the American taxpayer like an ATM machine — that’s not the direction to go.” Republicans, who will still control the Senate under Majority Leader </w:t>
+        <w:t xml:space="preserve"> going to use the American taxpayer like an ATM machine — that’s not the direction to go.” </w:t>
+      </w:r>
+      <w:r>
+        <w:rPr>
+          <w:rFonts w:ascii="Times New Roman" w:hAnsi="Times New Roman" w:cs="Times New Roman"/>
+          <w:sz w:val="24"/>
+          <w:szCs w:val="24"/>
+          <w:highlight w:val="yellow"/>
+        </w:rPr>
+        <w:t>Republicans</w:t>
+      </w:r>
+      <w:r>
+        <w:rPr>
+          <w:rFonts w:ascii="Times New Roman" w:hAnsi="Times New Roman" w:cs="Times New Roman"/>
+          <w:sz w:val="24"/>
+          <w:szCs w:val="24"/>
+        </w:rPr>
+        <w:t xml:space="preserve">, who will still control the Senate under Majority Leader </w:t>
       </w:r>
       <w:r>
         <w:rPr>
@@ -3647,17 +3679,85 @@
           <w:rFonts w:ascii="Times New Roman" w:hAnsi="Times New Roman" w:cs="Times New Roman"/>
           <w:sz w:val="24"/>
           <w:szCs w:val="24"/>
+          <w:highlight w:val="yellow"/>
+        </w:rPr>
+        <w:t>They</w:t>
+      </w:r>
+      <w:r>
+        <w:rPr>
+          <w:rFonts w:ascii="Times New Roman" w:hAnsi="Times New Roman" w:cs="Times New Roman"/>
+          <w:sz w:val="24"/>
+          <w:szCs w:val="24"/>
+        </w:rPr>
+        <w:t xml:space="preserve"> have largely left the negotiations to </w:t>
+      </w:r>
+      <w:r>
+        <w:rPr>
+          <w:rFonts w:ascii="Times New Roman" w:hAnsi="Times New Roman" w:cs="Times New Roman"/>
+          <w:sz w:val="24"/>
+          <w:szCs w:val="24"/>
           <w:highlight w:val="green"/>
         </w:rPr>
-        <w:t>They</w:t>
-      </w:r>
-      <w:r>
-        <w:rPr>
-          <w:rFonts w:ascii="Times New Roman" w:hAnsi="Times New Roman" w:cs="Times New Roman"/>
-          <w:sz w:val="24"/>
-          <w:szCs w:val="24"/>
-        </w:rPr>
-        <w:t xml:space="preserve"> have largely left the negotiations to </w:t>
+        <w:t>Trump</w:t>
+      </w:r>
+      <w:r>
+        <w:rPr>
+          <w:rFonts w:ascii="Times New Roman" w:hAnsi="Times New Roman" w:cs="Times New Roman"/>
+          <w:sz w:val="24"/>
+          <w:szCs w:val="24"/>
+        </w:rPr>
+        <w:t xml:space="preserve"> and Democrats, and it’s unclear if </w:t>
+      </w:r>
+      <w:r>
+        <w:rPr>
+          <w:rFonts w:ascii="Times New Roman" w:hAnsi="Times New Roman" w:cs="Times New Roman"/>
+          <w:sz w:val="24"/>
+          <w:szCs w:val="24"/>
+          <w:highlight w:val="darkBlue"/>
+        </w:rPr>
+        <w:t>McConnell</w:t>
+      </w:r>
+      <w:r>
+        <w:rPr>
+          <w:rFonts w:ascii="Times New Roman" w:hAnsi="Times New Roman" w:cs="Times New Roman"/>
+          <w:sz w:val="24"/>
+          <w:szCs w:val="24"/>
+        </w:rPr>
+        <w:t xml:space="preserve"> would consider any of the bills the House, under </w:t>
+      </w:r>
+      <w:r>
+        <w:rPr>
+          <w:rFonts w:ascii="Times New Roman" w:hAnsi="Times New Roman" w:cs="Times New Roman"/>
+          <w:sz w:val="24"/>
+          <w:szCs w:val="24"/>
+          <w:highlight w:val="yellow"/>
+        </w:rPr>
+        <w:t>Pelosi</w:t>
+      </w:r>
+      <w:r>
+        <w:rPr>
+          <w:rFonts w:ascii="Times New Roman" w:hAnsi="Times New Roman" w:cs="Times New Roman"/>
+          <w:sz w:val="24"/>
+          <w:szCs w:val="24"/>
+        </w:rPr>
+        <w:t xml:space="preserve">, could pass. </w:t>
+      </w:r>
+      <w:r>
+        <w:rPr>
+          <w:rFonts w:ascii="Times New Roman" w:hAnsi="Times New Roman" w:cs="Times New Roman"/>
+          <w:sz w:val="24"/>
+          <w:szCs w:val="24"/>
+          <w:highlight w:val="yellow"/>
+        </w:rPr>
+        <w:t>Republican</w:t>
+      </w:r>
+      <w:r>
+        <w:rPr>
+          <w:rFonts w:ascii="Times New Roman" w:hAnsi="Times New Roman" w:cs="Times New Roman"/>
+          <w:sz w:val="24"/>
+          <w:szCs w:val="24"/>
+        </w:rPr>
+        <w:t xml:space="preserve"> senators are eager to get back to confirming </w:t>
       </w:r>
       <w:r>
         <w:rPr>
@@ -3666,6 +3766,74 @@
           <w:szCs w:val="24"/>
           <w:highlight w:val="green"/>
         </w:rPr>
+        <w:t>Trump’s</w:t>
+      </w:r>
+      <w:r>
+        <w:rPr>
+          <w:rFonts w:ascii="Times New Roman" w:hAnsi="Times New Roman" w:cs="Times New Roman"/>
+          <w:sz w:val="24"/>
+          <w:szCs w:val="24"/>
+        </w:rPr>
+        <w:t xml:space="preserve"> judicial nominees, and </w:t>
+      </w:r>
+      <w:r>
+        <w:rPr>
+          <w:rFonts w:ascii="Times New Roman" w:hAnsi="Times New Roman" w:cs="Times New Roman"/>
+          <w:sz w:val="24"/>
+          <w:szCs w:val="24"/>
+          <w:highlight w:val="yellow"/>
+        </w:rPr>
+        <w:t>they</w:t>
+      </w:r>
+      <w:r>
+        <w:rPr>
+          <w:rFonts w:ascii="Times New Roman" w:hAnsi="Times New Roman" w:cs="Times New Roman"/>
+          <w:sz w:val="24"/>
+          <w:szCs w:val="24"/>
+        </w:rPr>
+        <w:t xml:space="preserve"> say </w:t>
+      </w:r>
+      <w:r>
+        <w:rPr>
+          <w:rFonts w:ascii="Times New Roman" w:hAnsi="Times New Roman" w:cs="Times New Roman"/>
+          <w:sz w:val="24"/>
+          <w:szCs w:val="24"/>
+          <w:highlight w:val="yellow"/>
+        </w:rPr>
+        <w:t>they</w:t>
+      </w:r>
+      <w:r>
+        <w:rPr>
+          <w:rFonts w:ascii="Times New Roman" w:hAnsi="Times New Roman" w:cs="Times New Roman"/>
+          <w:sz w:val="24"/>
+          <w:szCs w:val="24"/>
+        </w:rPr>
+        <w:t xml:space="preserve"> don’t want to consider any more shutdown legislation unless </w:t>
+      </w:r>
+      <w:r>
+        <w:rPr>
+          <w:rFonts w:ascii="Times New Roman" w:hAnsi="Times New Roman" w:cs="Times New Roman"/>
+          <w:sz w:val="24"/>
+          <w:szCs w:val="24"/>
+          <w:highlight w:val="yellow"/>
+        </w:rPr>
+        <w:t>they</w:t>
+      </w:r>
+      <w:r>
+        <w:rPr>
+          <w:rFonts w:ascii="Times New Roman" w:hAnsi="Times New Roman" w:cs="Times New Roman"/>
+          <w:sz w:val="24"/>
+          <w:szCs w:val="24"/>
+        </w:rPr>
+        <w:t xml:space="preserve"> know </w:t>
+      </w:r>
+      <w:r>
+        <w:rPr>
+          <w:rFonts w:ascii="Times New Roman" w:hAnsi="Times New Roman" w:cs="Times New Roman"/>
+          <w:sz w:val="24"/>
+          <w:szCs w:val="24"/>
+          <w:highlight w:val="green"/>
+        </w:rPr>
         <w:t>Trump</w:t>
       </w:r>
       <w:r>
@@ -3674,109 +3842,24 @@
           <w:sz w:val="24"/>
           <w:szCs w:val="24"/>
         </w:rPr>
-        <w:t xml:space="preserve"> and Democrats, and it’s unclear if </w:t>
-      </w:r>
-      <w:r>
-        <w:rPr>
-          <w:rFonts w:ascii="Times New Roman" w:hAnsi="Times New Roman" w:cs="Times New Roman"/>
-          <w:sz w:val="24"/>
-          <w:szCs w:val="24"/>
-          <w:highlight w:val="darkBlue"/>
-        </w:rPr>
-        <w:t>McConnell</w:t>
-      </w:r>
-      <w:r>
-        <w:rPr>
-          <w:rFonts w:ascii="Times New Roman" w:hAnsi="Times New Roman" w:cs="Times New Roman"/>
-          <w:sz w:val="24"/>
-          <w:szCs w:val="24"/>
-        </w:rPr>
-        <w:t xml:space="preserve"> would consider any of the bills the House, under </w:t>
-      </w:r>
-      <w:r>
-        <w:rPr>
-          <w:rFonts w:ascii="Times New Roman" w:hAnsi="Times New Roman" w:cs="Times New Roman"/>
-          <w:sz w:val="24"/>
-          <w:szCs w:val="24"/>
-          <w:highlight w:val="yellow"/>
-        </w:rPr>
-        <w:t>Pelosi</w:t>
-      </w:r>
-      <w:r>
-        <w:rPr>
-          <w:rFonts w:ascii="Times New Roman" w:hAnsi="Times New Roman" w:cs="Times New Roman"/>
-          <w:sz w:val="24"/>
-          <w:szCs w:val="24"/>
-        </w:rPr>
-        <w:t xml:space="preserve">, could pass. Republican senators are eager to get back to confirming </w:t>
-      </w:r>
-      <w:r>
-        <w:rPr>
-          <w:rFonts w:ascii="Times New Roman" w:hAnsi="Times New Roman" w:cs="Times New Roman"/>
-          <w:sz w:val="24"/>
-          <w:szCs w:val="24"/>
-          <w:highlight w:val="green"/>
-        </w:rPr>
-        <w:t>Trump’s</w:t>
-      </w:r>
-      <w:r>
-        <w:rPr>
-          <w:rFonts w:ascii="Times New Roman" w:hAnsi="Times New Roman" w:cs="Times New Roman"/>
-          <w:sz w:val="24"/>
-          <w:szCs w:val="24"/>
-        </w:rPr>
-        <w:t xml:space="preserve"> judicial nominees, and </w:t>
-      </w:r>
-      <w:r>
-        <w:rPr>
-          <w:rFonts w:ascii="Times New Roman" w:hAnsi="Times New Roman" w:cs="Times New Roman"/>
-          <w:sz w:val="24"/>
-          <w:szCs w:val="24"/>
-          <w:highlight w:val="green"/>
-        </w:rPr>
-        <w:t>they</w:t>
-      </w:r>
-      <w:r>
-        <w:rPr>
-          <w:rFonts w:ascii="Times New Roman" w:hAnsi="Times New Roman" w:cs="Times New Roman"/>
-          <w:sz w:val="24"/>
-          <w:szCs w:val="24"/>
-        </w:rPr>
-        <w:t xml:space="preserve"> say </w:t>
-      </w:r>
-      <w:r>
-        <w:rPr>
-          <w:rFonts w:ascii="Times New Roman" w:hAnsi="Times New Roman" w:cs="Times New Roman"/>
-          <w:sz w:val="24"/>
-          <w:szCs w:val="24"/>
-          <w:highlight w:val="green"/>
-        </w:rPr>
-        <w:t>they</w:t>
-      </w:r>
-      <w:r>
-        <w:rPr>
-          <w:rFonts w:ascii="Times New Roman" w:hAnsi="Times New Roman" w:cs="Times New Roman"/>
-          <w:sz w:val="24"/>
-          <w:szCs w:val="24"/>
-        </w:rPr>
-        <w:t xml:space="preserve"> don’t want to consider any more shutdown legislation unless they know </w:t>
-      </w:r>
-      <w:r>
-        <w:rPr>
-          <w:rFonts w:ascii="Times New Roman" w:hAnsi="Times New Roman" w:cs="Times New Roman"/>
-          <w:sz w:val="24"/>
-          <w:szCs w:val="24"/>
-          <w:highlight w:val="green"/>
-        </w:rPr>
-        <w:t>Trump</w:t>
-      </w:r>
-      <w:r>
-        <w:rPr>
-          <w:rFonts w:ascii="Times New Roman" w:hAnsi="Times New Roman" w:cs="Times New Roman"/>
-          <w:sz w:val="24"/>
-          <w:szCs w:val="24"/>
-        </w:rPr>
-        <w:t xml:space="preserve"> would sign it into law, after the president rejected their Senate-passed bill. House Democrats are pushing forward with other priorities in the first weeks of the new Congress, including a Rules package that will impose new transparency and oversight on legislative operations — including a requirement that all bills be considered in committees before coming to the floor for votes. </w:t>
+        <w:t xml:space="preserve"> would sign it into law, after </w:t>
+      </w:r>
+      <w:r>
+        <w:rPr>
+          <w:rFonts w:ascii="Times New Roman" w:hAnsi="Times New Roman" w:cs="Times New Roman"/>
+          <w:sz w:val="24"/>
+          <w:szCs w:val="24"/>
+          <w:highlight w:val="darkGreen"/>
+        </w:rPr>
+        <w:t>the president</w:t>
+      </w:r>
+      <w:r>
+        <w:rPr>
+          <w:rFonts w:ascii="Times New Roman" w:hAnsi="Times New Roman" w:cs="Times New Roman"/>
+          <w:sz w:val="24"/>
+          <w:szCs w:val="24"/>
+        </w:rPr>
+        <w:t xml:space="preserve"> rejected their Senate-passed bill. House Democrats are pushing forward with other priorities in the first weeks of the new Congress, including a Rules package that will impose new transparency and oversight on legislative operations — including a requirement that all bills be considered in committees before coming to the floor for votes. </w:t>
       </w:r>
       <w:r>
         <w:rPr>
@@ -4108,7 +4191,24 @@
           <w:sz w:val="24"/>
           <w:szCs w:val="24"/>
         </w:rPr>
-        <w:t xml:space="preserve">The federal government paid Calgary-based Suncor Energy as much as </w:t>
+        <w:t xml:space="preserve">The federal government paid Calgary-based </w:t>
+      </w:r>
+      <w:r>
+        <w:rPr>
+          <w:rFonts w:ascii="Times New Roman" w:hAnsi="Times New Roman" w:cs="Times New Roman"/>
+          <w:sz w:val="24"/>
+          <w:szCs w:val="24"/>
+          <w:highlight w:val="darkGreen"/>
+        </w:rPr>
+        <w:t>Suncor Energy</w:t>
+      </w:r>
+      <w:r>
+        <w:rPr>
+          <w:rFonts w:ascii="Times New Roman" w:hAnsi="Times New Roman" w:cs="Times New Roman"/>
+          <w:sz w:val="24"/>
+          <w:szCs w:val="24"/>
+        </w:rPr>
+        <w:t xml:space="preserve"> as much as </w:t>
       </w:r>
       <w:r>
         <w:rPr>
@@ -4142,7 +4242,58 @@
           <w:sz w:val="24"/>
           <w:szCs w:val="24"/>
         </w:rPr>
-        <w:t xml:space="preserve">On Wednesday Suncor disclosed in its quarterly financial results that it had received </w:t>
+        <w:t xml:space="preserve">On Wednesday </w:t>
+      </w:r>
+      <w:r>
+        <w:rPr>
+          <w:rFonts w:ascii="Times New Roman" w:hAnsi="Times New Roman" w:cs="Times New Roman"/>
+          <w:sz w:val="24"/>
+          <w:szCs w:val="24"/>
+          <w:highlight w:val="darkGreen"/>
+        </w:rPr>
+        <w:t>Suncor</w:t>
+      </w:r>
+      <w:r>
+        <w:rPr>
+          <w:rFonts w:ascii="Times New Roman" w:hAnsi="Times New Roman" w:cs="Times New Roman"/>
+          <w:sz w:val="24"/>
+          <w:szCs w:val="24"/>
+        </w:rPr>
+        <w:t xml:space="preserve"> disclosed in </w:t>
+      </w:r>
+      <w:r>
+        <w:rPr>
+          <w:rFonts w:ascii="Times New Roman" w:hAnsi="Times New Roman" w:cs="Times New Roman"/>
+          <w:sz w:val="24"/>
+          <w:szCs w:val="24"/>
+          <w:highlight w:val="darkGreen"/>
+        </w:rPr>
+        <w:t>its</w:t>
+      </w:r>
+      <w:r>
+        <w:rPr>
+          <w:rFonts w:ascii="Times New Roman" w:hAnsi="Times New Roman" w:cs="Times New Roman"/>
+          <w:sz w:val="24"/>
+          <w:szCs w:val="24"/>
+        </w:rPr>
+        <w:t xml:space="preserve"> quarterly financial results that </w:t>
+      </w:r>
+      <w:r>
+        <w:rPr>
+          <w:rFonts w:ascii="Times New Roman" w:hAnsi="Times New Roman" w:cs="Times New Roman"/>
+          <w:sz w:val="24"/>
+          <w:szCs w:val="24"/>
+          <w:highlight w:val="darkGreen"/>
+        </w:rPr>
+        <w:t>it</w:t>
+      </w:r>
+      <w:r>
+        <w:rPr>
+          <w:rFonts w:ascii="Times New Roman" w:hAnsi="Times New Roman" w:cs="Times New Roman"/>
+          <w:sz w:val="24"/>
+          <w:szCs w:val="24"/>
+        </w:rPr>
+        <w:t xml:space="preserve"> had received </w:t>
       </w:r>
       <w:r>
         <w:rPr>
@@ -4158,26 +4309,86 @@
           <w:sz w:val="24"/>
           <w:szCs w:val="24"/>
         </w:rPr>
-        <w:t xml:space="preserve"> in “risk mitigation” payments relating to its Libyan operations. This followed a separate $300-million payment linked to its Syrian enterprise in 2012. Suncor declined to answer questions about the payments. </w:t>
-      </w:r>
-    </w:p>
-    <w:p>
-      <w:pPr>
-        <w:jc w:val="both"/>
-        <w:rPr>
-          <w:rFonts w:ascii="Times New Roman" w:hAnsi="Times New Roman" w:cs="Times New Roman"/>
-          <w:sz w:val="24"/>
-          <w:szCs w:val="24"/>
-        </w:rPr>
-      </w:pPr>
-      <w:r>
-        <w:rPr>
-          <w:rFonts w:ascii="Times New Roman" w:hAnsi="Times New Roman" w:cs="Times New Roman"/>
-          <w:sz w:val="24"/>
-          <w:szCs w:val="24"/>
+        <w:t xml:space="preserve"> in “risk mitigation” payments relating to </w:t>
+      </w:r>
+      <w:r>
+        <w:rPr>
+          <w:rFonts w:ascii="Times New Roman" w:hAnsi="Times New Roman" w:cs="Times New Roman"/>
+          <w:sz w:val="24"/>
+          <w:szCs w:val="24"/>
+          <w:highlight w:val="darkGreen"/>
+        </w:rPr>
+        <w:t>its</w:t>
+      </w:r>
+      <w:r>
+        <w:rPr>
+          <w:rFonts w:ascii="Times New Roman" w:hAnsi="Times New Roman" w:cs="Times New Roman"/>
+          <w:sz w:val="24"/>
+          <w:szCs w:val="24"/>
+        </w:rPr>
+        <w:t xml:space="preserve"> Libyan operations. This followed a separate $300-million payment linked to </w:t>
+      </w:r>
+      <w:r>
+        <w:rPr>
+          <w:rFonts w:ascii="Times New Roman" w:hAnsi="Times New Roman" w:cs="Times New Roman"/>
+          <w:sz w:val="24"/>
+          <w:szCs w:val="24"/>
+          <w:highlight w:val="darkGreen"/>
+        </w:rPr>
+        <w:t>its</w:t>
+      </w:r>
+      <w:r>
+        <w:rPr>
+          <w:rFonts w:ascii="Times New Roman" w:hAnsi="Times New Roman" w:cs="Times New Roman"/>
+          <w:sz w:val="24"/>
+          <w:szCs w:val="24"/>
+        </w:rPr>
+        <w:t xml:space="preserve"> Syrian enterprise in 2012. </w:t>
+      </w:r>
+      <w:r>
+        <w:rPr>
+          <w:rFonts w:ascii="Times New Roman" w:hAnsi="Times New Roman" w:cs="Times New Roman"/>
+          <w:sz w:val="24"/>
+          <w:szCs w:val="24"/>
+          <w:highlight w:val="darkGreen"/>
+        </w:rPr>
+        <w:t>Suncor</w:t>
+      </w:r>
+      <w:r>
+        <w:rPr>
+          <w:rFonts w:ascii="Times New Roman" w:hAnsi="Times New Roman" w:cs="Times New Roman"/>
+          <w:sz w:val="24"/>
+          <w:szCs w:val="24"/>
+        </w:rPr>
+        <w:t xml:space="preserve"> declined to answer questions about the payments. </w:t>
+      </w:r>
+    </w:p>
+    <w:p>
+      <w:pPr>
+        <w:jc w:val="both"/>
+        <w:rPr>
+          <w:rFonts w:ascii="Times New Roman" w:hAnsi="Times New Roman" w:cs="Times New Roman"/>
+          <w:sz w:val="24"/>
+          <w:szCs w:val="24"/>
+        </w:rPr>
+      </w:pPr>
+      <w:r>
+        <w:rPr>
+          <w:rFonts w:ascii="Times New Roman" w:hAnsi="Times New Roman" w:cs="Times New Roman"/>
+          <w:sz w:val="24"/>
+          <w:szCs w:val="24"/>
+          <w:highlight w:val="darkGreen"/>
         </w:rPr>
         <w:lastRenderedPageBreak/>
-        <w:t xml:space="preserve">Suncor reported a profit of </w:t>
+        <w:t>Suncor</w:t>
+      </w:r>
+      <w:r>
+        <w:rPr>
+          <w:rFonts w:ascii="Times New Roman" w:hAnsi="Times New Roman" w:cs="Times New Roman"/>
+          <w:sz w:val="24"/>
+          <w:szCs w:val="24"/>
+        </w:rPr>
+        <w:t xml:space="preserve"> reported a profit of </w:t>
       </w:r>
       <w:r>
         <w:rPr>
@@ -4225,61 +4436,120 @@
           <w:sz w:val="24"/>
           <w:szCs w:val="24"/>
         </w:rPr>
-        <w:t xml:space="preserve"> at the end of last year and daily production capacity of about 830,000 barrels, Suncor by any measure ranks among Canada’s largest energy companies. </w:t>
-      </w:r>
-    </w:p>
-    <w:p>
-      <w:pPr>
-        <w:jc w:val="both"/>
-        <w:rPr>
-          <w:rFonts w:ascii="Times New Roman" w:hAnsi="Times New Roman" w:cs="Times New Roman"/>
-          <w:sz w:val="24"/>
-          <w:szCs w:val="24"/>
-        </w:rPr>
-      </w:pPr>
-      <w:r>
-        <w:rPr>
-          <w:rFonts w:ascii="Times New Roman" w:hAnsi="Times New Roman" w:cs="Times New Roman"/>
-          <w:sz w:val="24"/>
-          <w:szCs w:val="24"/>
-        </w:rPr>
-        <w:t xml:space="preserve">Export Development Canada (EDC), the national export credit agency, has long offered political risk insurance. That insurance protects EDC’s customers against the dangers of doing business in high-risk emerging markets, such as expropriation, political </w:t>
-      </w:r>
-      <w:proofErr w:type="gramStart"/>
-      <w:r>
-        <w:rPr>
-          <w:rFonts w:ascii="Times New Roman" w:hAnsi="Times New Roman" w:cs="Times New Roman"/>
-          <w:sz w:val="24"/>
-          <w:szCs w:val="24"/>
-        </w:rPr>
-        <w:t>violence</w:t>
-      </w:r>
-      <w:proofErr w:type="gramEnd"/>
-      <w:r>
-        <w:rPr>
-          <w:rFonts w:ascii="Times New Roman" w:hAnsi="Times New Roman" w:cs="Times New Roman"/>
-          <w:sz w:val="24"/>
-          <w:szCs w:val="24"/>
-        </w:rPr>
-        <w:t xml:space="preserve"> and the inability to transfer or convert local currency. The insurance cushioned the blow for Suncor, which wrote off assets worth billions of dollars from its former Middle East operations. </w:t>
-      </w:r>
-    </w:p>
-    <w:p>
-      <w:pPr>
-        <w:jc w:val="both"/>
-        <w:rPr>
-          <w:rFonts w:ascii="Times New Roman" w:hAnsi="Times New Roman" w:cs="Times New Roman"/>
-          <w:sz w:val="24"/>
-          <w:szCs w:val="24"/>
-        </w:rPr>
-      </w:pPr>
-      <w:r>
-        <w:rPr>
-          <w:rFonts w:ascii="Times New Roman" w:hAnsi="Times New Roman" w:cs="Times New Roman"/>
-          <w:sz w:val="24"/>
-          <w:szCs w:val="24"/>
-        </w:rPr>
-        <w:t xml:space="preserve">Political risk insurance is a niche product, and Suncor’s claims are massive by both Canadian and international standards. The U.S. Overseas Private Investment Corp., one of the world’s largest political risk insurers, has paid out 300 settlements since it was established by </w:t>
+        <w:t xml:space="preserve"> at the end of last year and daily production capacity of about 830,000 barrels, </w:t>
+      </w:r>
+      <w:r>
+        <w:rPr>
+          <w:rFonts w:ascii="Times New Roman" w:hAnsi="Times New Roman" w:cs="Times New Roman"/>
+          <w:sz w:val="24"/>
+          <w:szCs w:val="24"/>
+          <w:highlight w:val="darkGreen"/>
+        </w:rPr>
+        <w:t>Suncor</w:t>
+      </w:r>
+      <w:r>
+        <w:rPr>
+          <w:rFonts w:ascii="Times New Roman" w:hAnsi="Times New Roman" w:cs="Times New Roman"/>
+          <w:sz w:val="24"/>
+          <w:szCs w:val="24"/>
+        </w:rPr>
+        <w:t xml:space="preserve"> by any measure ranks among Canada’s largest energy companies. </w:t>
+      </w:r>
+    </w:p>
+    <w:p>
+      <w:pPr>
+        <w:jc w:val="both"/>
+        <w:rPr>
+          <w:rFonts w:ascii="Times New Roman" w:hAnsi="Times New Roman" w:cs="Times New Roman"/>
+          <w:sz w:val="24"/>
+          <w:szCs w:val="24"/>
+        </w:rPr>
+      </w:pPr>
+      <w:r>
+        <w:rPr>
+          <w:rFonts w:ascii="Times New Roman" w:hAnsi="Times New Roman" w:cs="Times New Roman"/>
+          <w:sz w:val="24"/>
+          <w:szCs w:val="24"/>
+          <w:highlight w:val="magenta"/>
+        </w:rPr>
+        <w:t>Export Development Canada (EDC)</w:t>
+      </w:r>
+      <w:r>
+        <w:rPr>
+          <w:rFonts w:ascii="Times New Roman" w:hAnsi="Times New Roman" w:cs="Times New Roman"/>
+          <w:sz w:val="24"/>
+          <w:szCs w:val="24"/>
+        </w:rPr>
+        <w:t xml:space="preserve">, the national export credit agency, has long offered political risk insurance. That insurance protects </w:t>
+      </w:r>
+      <w:r>
+        <w:rPr>
+          <w:rFonts w:ascii="Times New Roman" w:hAnsi="Times New Roman" w:cs="Times New Roman"/>
+          <w:sz w:val="24"/>
+          <w:szCs w:val="24"/>
+          <w:highlight w:val="magenta"/>
+        </w:rPr>
+        <w:t>EDC’s</w:t>
+      </w:r>
+      <w:r>
+        <w:rPr>
+          <w:rFonts w:ascii="Times New Roman" w:hAnsi="Times New Roman" w:cs="Times New Roman"/>
+          <w:sz w:val="24"/>
+          <w:szCs w:val="24"/>
+        </w:rPr>
+        <w:t xml:space="preserve"> customers against the dangers of doing business in high-risk emerging markets, such as expropriation, political violence and the inability to transfer or convert local currency. The insurance cushioned the blow for </w:t>
+      </w:r>
+      <w:r>
+        <w:rPr>
+          <w:rFonts w:ascii="Times New Roman" w:hAnsi="Times New Roman" w:cs="Times New Roman"/>
+          <w:sz w:val="24"/>
+          <w:szCs w:val="24"/>
+          <w:highlight w:val="darkGreen"/>
+        </w:rPr>
+        <w:t>Suncor</w:t>
+      </w:r>
+      <w:r>
+        <w:rPr>
+          <w:rFonts w:ascii="Times New Roman" w:hAnsi="Times New Roman" w:cs="Times New Roman"/>
+          <w:sz w:val="24"/>
+          <w:szCs w:val="24"/>
+        </w:rPr>
+        <w:t xml:space="preserve">, which wrote off assets worth billions of dollars from its former Middle East operations. </w:t>
+      </w:r>
+    </w:p>
+    <w:p>
+      <w:pPr>
+        <w:jc w:val="both"/>
+        <w:rPr>
+          <w:rFonts w:ascii="Times New Roman" w:hAnsi="Times New Roman" w:cs="Times New Roman"/>
+          <w:sz w:val="24"/>
+          <w:szCs w:val="24"/>
+        </w:rPr>
+      </w:pPr>
+      <w:r>
+        <w:rPr>
+          <w:rFonts w:ascii="Times New Roman" w:hAnsi="Times New Roman" w:cs="Times New Roman"/>
+          <w:sz w:val="24"/>
+          <w:szCs w:val="24"/>
+        </w:rPr>
+        <w:t xml:space="preserve">Political risk insurance is a niche product, and </w:t>
+      </w:r>
+      <w:r>
+        <w:rPr>
+          <w:rFonts w:ascii="Times New Roman" w:hAnsi="Times New Roman" w:cs="Times New Roman"/>
+          <w:sz w:val="24"/>
+          <w:szCs w:val="24"/>
+          <w:highlight w:val="darkGreen"/>
+        </w:rPr>
+        <w:t>Suncor’s</w:t>
+      </w:r>
+      <w:r>
+        <w:rPr>
+          <w:rFonts w:ascii="Times New Roman" w:hAnsi="Times New Roman" w:cs="Times New Roman"/>
+          <w:sz w:val="24"/>
+          <w:szCs w:val="24"/>
+        </w:rPr>
+        <w:t xml:space="preserve"> claims are massive by both Canadian and international standards. The U.S. Overseas Private Investment Corp., one of the world’s largest political risk insurers, has paid out 300 settlements since it was established by </w:t>
       </w:r>
       <w:r>
         <w:rPr>
@@ -4363,7 +4633,41 @@
           <w:sz w:val="24"/>
           <w:szCs w:val="24"/>
         </w:rPr>
-        <w:t xml:space="preserve">Although a handful of commercial insurers have offered the product, the Crown corporation is known for taking risks the private sector would never entertain. In the years leading up to 2011, EDC charged a premium of around 1 per cent or slightly less for this insurance. EDC has typically earned around </w:t>
+        <w:t xml:space="preserve">Although a handful of commercial insurers have offered the product, the Crown corporation is known for taking risks the private sector would never entertain. In the years leading up to 2011, </w:t>
+      </w:r>
+      <w:r>
+        <w:rPr>
+          <w:rFonts w:ascii="Times New Roman" w:hAnsi="Times New Roman" w:cs="Times New Roman"/>
+          <w:sz w:val="24"/>
+          <w:szCs w:val="24"/>
+          <w:highlight w:val="magenta"/>
+        </w:rPr>
+        <w:t>EDC</w:t>
+      </w:r>
+      <w:r>
+        <w:rPr>
+          <w:rFonts w:ascii="Times New Roman" w:hAnsi="Times New Roman" w:cs="Times New Roman"/>
+          <w:sz w:val="24"/>
+          <w:szCs w:val="24"/>
+        </w:rPr>
+        <w:t xml:space="preserve"> charged a premium of around 1 per cent or slightly less for this insurance. </w:t>
+      </w:r>
+      <w:r>
+        <w:rPr>
+          <w:rFonts w:ascii="Times New Roman" w:hAnsi="Times New Roman" w:cs="Times New Roman"/>
+          <w:sz w:val="24"/>
+          <w:szCs w:val="24"/>
+          <w:highlight w:val="magenta"/>
+        </w:rPr>
+        <w:t>EDC</w:t>
+      </w:r>
+      <w:r>
+        <w:rPr>
+          <w:rFonts w:ascii="Times New Roman" w:hAnsi="Times New Roman" w:cs="Times New Roman"/>
+          <w:sz w:val="24"/>
+          <w:szCs w:val="24"/>
+        </w:rPr>
+        <w:t xml:space="preserve"> has typically earned around </w:t>
       </w:r>
       <w:r>
         <w:rPr>
@@ -4412,26 +4716,103 @@
           <w:rFonts w:ascii="Times New Roman" w:hAnsi="Times New Roman" w:cs="Times New Roman"/>
           <w:sz w:val="24"/>
           <w:szCs w:val="24"/>
-        </w:rPr>
-        <w:t xml:space="preserve">EDC underwrote Suncor’s insurance policy in 2006 at a time when Petro-Canada (which merged with Suncor in 2009) produced crude oil in Libya and was pursuing a new natural gas development in Syria, having just sold a portfolio of mature assets there. Petro-Canada began developing the Ebla natural gas project in Syria in the late 2000s, where it saw “significant upside potential.” Meanwhile, it also established itself as one of Libya’s larger oil producers through Harouge Oil Operations, a joint venture with that country’s national oil company. </w:t>
-      </w:r>
-    </w:p>
-    <w:p>
-      <w:pPr>
-        <w:jc w:val="both"/>
-        <w:rPr>
-          <w:rFonts w:ascii="Times New Roman" w:hAnsi="Times New Roman" w:cs="Times New Roman"/>
-          <w:sz w:val="24"/>
-          <w:szCs w:val="24"/>
-        </w:rPr>
-      </w:pPr>
-      <w:r>
-        <w:rPr>
-          <w:rFonts w:ascii="Times New Roman" w:hAnsi="Times New Roman" w:cs="Times New Roman"/>
-          <w:sz w:val="24"/>
-          <w:szCs w:val="24"/>
-        </w:rPr>
-        <w:t xml:space="preserve">The company pumped hundreds of millions of dollars in capital spending into the two countries. But it knew its overseas assets were threatened by unrest, economic and legal </w:t>
+          <w:highlight w:val="magenta"/>
+        </w:rPr>
+        <w:t>EDC</w:t>
+      </w:r>
+      <w:r>
+        <w:rPr>
+          <w:rFonts w:ascii="Times New Roman" w:hAnsi="Times New Roman" w:cs="Times New Roman"/>
+          <w:sz w:val="24"/>
+          <w:szCs w:val="24"/>
+        </w:rPr>
+        <w:t xml:space="preserve"> underwrote </w:t>
+      </w:r>
+      <w:r>
+        <w:rPr>
+          <w:rFonts w:ascii="Times New Roman" w:hAnsi="Times New Roman" w:cs="Times New Roman"/>
+          <w:sz w:val="24"/>
+          <w:szCs w:val="24"/>
+          <w:highlight w:val="darkGreen"/>
+        </w:rPr>
+        <w:t>Suncor’s</w:t>
+      </w:r>
+      <w:r>
+        <w:rPr>
+          <w:rFonts w:ascii="Times New Roman" w:hAnsi="Times New Roman" w:cs="Times New Roman"/>
+          <w:sz w:val="24"/>
+          <w:szCs w:val="24"/>
+        </w:rPr>
+        <w:t xml:space="preserve"> insurance policy in 2006 at a time when Petro-Canada (which merged with Suncor in 2009) produced crude oil in Libya and was pursuing a new natural gas development in Syria, having just sold a portfolio of mature assets there. Petro-Canada began developing the Ebla natural gas project in Syria in the late 2000s, where it saw “significant upside potential.” Meanwhile, </w:t>
+      </w:r>
+      <w:r>
+        <w:rPr>
+          <w:rFonts w:ascii="Times New Roman" w:hAnsi="Times New Roman" w:cs="Times New Roman"/>
+          <w:sz w:val="24"/>
+          <w:szCs w:val="24"/>
+          <w:highlight w:val="darkGreen"/>
+        </w:rPr>
+        <w:t>it</w:t>
+      </w:r>
+      <w:r>
+        <w:rPr>
+          <w:rFonts w:ascii="Times New Roman" w:hAnsi="Times New Roman" w:cs="Times New Roman"/>
+          <w:sz w:val="24"/>
+          <w:szCs w:val="24"/>
+        </w:rPr>
+        <w:t xml:space="preserve"> also established itself as one of Libya’s larger oil producers through Harouge Oil Operations, a joint venture with that country’s national oil company. </w:t>
+      </w:r>
+    </w:p>
+    <w:p>
+      <w:pPr>
+        <w:jc w:val="both"/>
+        <w:rPr>
+          <w:rFonts w:ascii="Times New Roman" w:hAnsi="Times New Roman" w:cs="Times New Roman"/>
+          <w:sz w:val="24"/>
+          <w:szCs w:val="24"/>
+        </w:rPr>
+      </w:pPr>
+      <w:r>
+        <w:rPr>
+          <w:rFonts w:ascii="Times New Roman" w:hAnsi="Times New Roman" w:cs="Times New Roman"/>
+          <w:sz w:val="24"/>
+          <w:szCs w:val="24"/>
+        </w:rPr>
+        <w:t xml:space="preserve">The company pumped hundreds of millions of dollars in capital spending into the two countries. But </w:t>
+      </w:r>
+      <w:r>
+        <w:rPr>
+          <w:rFonts w:ascii="Times New Roman" w:hAnsi="Times New Roman" w:cs="Times New Roman"/>
+          <w:sz w:val="24"/>
+          <w:szCs w:val="24"/>
+          <w:highlight w:val="darkGreen"/>
+        </w:rPr>
+        <w:t>it</w:t>
+      </w:r>
+      <w:r>
+        <w:rPr>
+          <w:rFonts w:ascii="Times New Roman" w:hAnsi="Times New Roman" w:cs="Times New Roman"/>
+          <w:sz w:val="24"/>
+          <w:szCs w:val="24"/>
+        </w:rPr>
+        <w:t xml:space="preserve"> knew </w:t>
+      </w:r>
+      <w:r>
+        <w:rPr>
+          <w:rFonts w:ascii="Times New Roman" w:hAnsi="Times New Roman" w:cs="Times New Roman"/>
+          <w:sz w:val="24"/>
+          <w:szCs w:val="24"/>
+          <w:highlight w:val="darkGreen"/>
+        </w:rPr>
+        <w:t>its</w:t>
+      </w:r>
+      <w:r>
+        <w:rPr>
+          <w:rFonts w:ascii="Times New Roman" w:hAnsi="Times New Roman" w:cs="Times New Roman"/>
+          <w:sz w:val="24"/>
+          <w:szCs w:val="24"/>
+        </w:rPr>
+        <w:t xml:space="preserve"> overseas assets were threatened by unrest, economic and legal </w:t>
       </w:r>
       <w:r>
         <w:rPr>
@@ -4447,25 +4828,85 @@
           <w:sz w:val="24"/>
           <w:szCs w:val="24"/>
         </w:rPr>
-        <w:t xml:space="preserve"> and war, and purchased political risk insurance from EDC and commercial insurers to mitigate those perils. </w:t>
-      </w:r>
-    </w:p>
-    <w:p>
-      <w:pPr>
-        <w:jc w:val="both"/>
-        <w:rPr>
-          <w:rFonts w:ascii="Times New Roman" w:hAnsi="Times New Roman" w:cs="Times New Roman"/>
-          <w:sz w:val="24"/>
-          <w:szCs w:val="24"/>
-        </w:rPr>
-      </w:pPr>
-      <w:r>
-        <w:rPr>
-          <w:rFonts w:ascii="Times New Roman" w:hAnsi="Times New Roman" w:cs="Times New Roman"/>
-          <w:sz w:val="24"/>
-          <w:szCs w:val="24"/>
-        </w:rPr>
-        <w:t xml:space="preserve">EDC, meanwhile, wanted to encourage more Canadian foreign direct investment. One way to accomplish that was by offering increased volumes of political risk insurance to Canadian companies interested in doing business in volatile emerging markets. In 2006 EDC broadened its political risk insurance program to cover a wider variety of investments. That year it underwrote </w:t>
+        <w:t xml:space="preserve"> and war, and purchased political risk insurance from </w:t>
+      </w:r>
+      <w:r>
+        <w:rPr>
+          <w:rFonts w:ascii="Times New Roman" w:hAnsi="Times New Roman" w:cs="Times New Roman"/>
+          <w:sz w:val="24"/>
+          <w:szCs w:val="24"/>
+          <w:highlight w:val="magenta"/>
+        </w:rPr>
+        <w:t>EDC</w:t>
+      </w:r>
+      <w:r>
+        <w:rPr>
+          <w:rFonts w:ascii="Times New Roman" w:hAnsi="Times New Roman" w:cs="Times New Roman"/>
+          <w:sz w:val="24"/>
+          <w:szCs w:val="24"/>
+        </w:rPr>
+        <w:t xml:space="preserve"> and commercial insurers to mitigate those perils. </w:t>
+      </w:r>
+    </w:p>
+    <w:p>
+      <w:pPr>
+        <w:jc w:val="both"/>
+        <w:rPr>
+          <w:rFonts w:ascii="Times New Roman" w:hAnsi="Times New Roman" w:cs="Times New Roman"/>
+          <w:sz w:val="24"/>
+          <w:szCs w:val="24"/>
+        </w:rPr>
+      </w:pPr>
+      <w:r>
+        <w:rPr>
+          <w:rFonts w:ascii="Times New Roman" w:hAnsi="Times New Roman" w:cs="Times New Roman"/>
+          <w:sz w:val="24"/>
+          <w:szCs w:val="24"/>
+          <w:highlight w:val="magenta"/>
+        </w:rPr>
+        <w:t>EDC</w:t>
+      </w:r>
+      <w:r>
+        <w:rPr>
+          <w:rFonts w:ascii="Times New Roman" w:hAnsi="Times New Roman" w:cs="Times New Roman"/>
+          <w:sz w:val="24"/>
+          <w:szCs w:val="24"/>
+        </w:rPr>
+        <w:t xml:space="preserve">, meanwhile, wanted to encourage more Canadian foreign direct investment. One way to accomplish that was by offering increased volumes of political risk insurance to Canadian companies interested in doing business in volatile emerging markets. In 2006 </w:t>
+      </w:r>
+      <w:r>
+        <w:rPr>
+          <w:rFonts w:ascii="Times New Roman" w:hAnsi="Times New Roman" w:cs="Times New Roman"/>
+          <w:sz w:val="24"/>
+          <w:szCs w:val="24"/>
+          <w:highlight w:val="magenta"/>
+        </w:rPr>
+        <w:t>EDC</w:t>
+      </w:r>
+      <w:r>
+        <w:rPr>
+          <w:rFonts w:ascii="Times New Roman" w:hAnsi="Times New Roman" w:cs="Times New Roman"/>
+          <w:sz w:val="24"/>
+          <w:szCs w:val="24"/>
+        </w:rPr>
+        <w:t xml:space="preserve"> broadened its political risk insurance program to cover a wider variety of investments. That year </w:t>
+      </w:r>
+      <w:r>
+        <w:rPr>
+          <w:rFonts w:ascii="Times New Roman" w:hAnsi="Times New Roman" w:cs="Times New Roman"/>
+          <w:sz w:val="24"/>
+          <w:szCs w:val="24"/>
+          <w:highlight w:val="magenta"/>
+        </w:rPr>
+        <w:t>it</w:t>
+      </w:r>
+      <w:r>
+        <w:rPr>
+          <w:rFonts w:ascii="Times New Roman" w:hAnsi="Times New Roman" w:cs="Times New Roman"/>
+          <w:sz w:val="24"/>
+          <w:szCs w:val="24"/>
+        </w:rPr>
+        <w:t xml:space="preserve"> underwrote </w:t>
       </w:r>
       <w:r>
         <w:rPr>
@@ -4499,32 +4940,116 @@
           <w:sz w:val="24"/>
           <w:szCs w:val="24"/>
         </w:rPr>
-        <w:t xml:space="preserve">Canadians had little way of knowing about Suncor’s insurance policy. Although EDC disclosed most of its financing transactions since 2001, it reveals political risk insurance policies only when the beneficiaries were lenders such as banks. In 2006 it disclosed political insurance policies in Mauritania, </w:t>
-      </w:r>
-      <w:proofErr w:type="gramStart"/>
-      <w:r>
-        <w:rPr>
-          <w:rFonts w:ascii="Times New Roman" w:hAnsi="Times New Roman" w:cs="Times New Roman"/>
-          <w:sz w:val="24"/>
-          <w:szCs w:val="24"/>
-        </w:rPr>
-        <w:t>Jamaica</w:t>
-      </w:r>
-      <w:proofErr w:type="gramEnd"/>
-      <w:r>
-        <w:rPr>
-          <w:rFonts w:ascii="Times New Roman" w:hAnsi="Times New Roman" w:cs="Times New Roman"/>
-          <w:sz w:val="24"/>
-          <w:szCs w:val="24"/>
-        </w:rPr>
-        <w:t xml:space="preserve"> and Mexico, but none in the Middle East. EDC declined to answer most of The Globe’s questions about the Suncor policy. “</w:t>
-      </w:r>
-      <w:r>
-        <w:rPr>
-          <w:rFonts w:ascii="Times New Roman" w:hAnsi="Times New Roman" w:cs="Times New Roman"/>
-          <w:sz w:val="24"/>
-          <w:szCs w:val="24"/>
-          <w:highlight w:val="cyan"/>
+        <w:t xml:space="preserve">Canadians had little way of knowing about </w:t>
+      </w:r>
+      <w:r>
+        <w:rPr>
+          <w:rFonts w:ascii="Times New Roman" w:hAnsi="Times New Roman" w:cs="Times New Roman"/>
+          <w:sz w:val="24"/>
+          <w:szCs w:val="24"/>
+          <w:highlight w:val="darkGreen"/>
+        </w:rPr>
+        <w:t>Suncor’s</w:t>
+      </w:r>
+      <w:r>
+        <w:rPr>
+          <w:rFonts w:ascii="Times New Roman" w:hAnsi="Times New Roman" w:cs="Times New Roman"/>
+          <w:sz w:val="24"/>
+          <w:szCs w:val="24"/>
+        </w:rPr>
+        <w:t xml:space="preserve"> insurance policy. Although </w:t>
+      </w:r>
+      <w:r>
+        <w:rPr>
+          <w:rFonts w:ascii="Times New Roman" w:hAnsi="Times New Roman" w:cs="Times New Roman"/>
+          <w:sz w:val="24"/>
+          <w:szCs w:val="24"/>
+          <w:highlight w:val="magenta"/>
+        </w:rPr>
+        <w:t>EDC</w:t>
+      </w:r>
+      <w:r>
+        <w:rPr>
+          <w:rFonts w:ascii="Times New Roman" w:hAnsi="Times New Roman" w:cs="Times New Roman"/>
+          <w:sz w:val="24"/>
+          <w:szCs w:val="24"/>
+        </w:rPr>
+        <w:t xml:space="preserve"> disclosed most of </w:t>
+      </w:r>
+      <w:r>
+        <w:rPr>
+          <w:rFonts w:ascii="Times New Roman" w:hAnsi="Times New Roman" w:cs="Times New Roman"/>
+          <w:sz w:val="24"/>
+          <w:szCs w:val="24"/>
+          <w:highlight w:val="magenta"/>
+        </w:rPr>
+        <w:t>its</w:t>
+      </w:r>
+      <w:r>
+        <w:rPr>
+          <w:rFonts w:ascii="Times New Roman" w:hAnsi="Times New Roman" w:cs="Times New Roman"/>
+          <w:sz w:val="24"/>
+          <w:szCs w:val="24"/>
+        </w:rPr>
+        <w:t xml:space="preserve"> financing transactions since 2001, </w:t>
+      </w:r>
+      <w:r>
+        <w:rPr>
+          <w:rFonts w:ascii="Times New Roman" w:hAnsi="Times New Roman" w:cs="Times New Roman"/>
+          <w:sz w:val="24"/>
+          <w:szCs w:val="24"/>
+          <w:highlight w:val="magenta"/>
+        </w:rPr>
+        <w:t>it</w:t>
+      </w:r>
+      <w:r>
+        <w:rPr>
+          <w:rFonts w:ascii="Times New Roman" w:hAnsi="Times New Roman" w:cs="Times New Roman"/>
+          <w:sz w:val="24"/>
+          <w:szCs w:val="24"/>
+        </w:rPr>
+        <w:t xml:space="preserve"> reveals political risk insurance policies only when the beneficiaries were lenders such as banks. In 2006 </w:t>
+      </w:r>
+      <w:r>
+        <w:rPr>
+          <w:rFonts w:ascii="Times New Roman" w:hAnsi="Times New Roman" w:cs="Times New Roman"/>
+          <w:sz w:val="24"/>
+          <w:szCs w:val="24"/>
+          <w:highlight w:val="magenta"/>
+        </w:rPr>
+        <w:t>it</w:t>
+      </w:r>
+      <w:r>
+        <w:rPr>
+          <w:rFonts w:ascii="Times New Roman" w:hAnsi="Times New Roman" w:cs="Times New Roman"/>
+          <w:sz w:val="24"/>
+          <w:szCs w:val="24"/>
+        </w:rPr>
+        <w:t xml:space="preserve"> disclosed political insurance policies in Mauritania, Jamaica and Mexico, but none in the Middle East. </w:t>
+      </w:r>
+      <w:r>
+        <w:rPr>
+          <w:rFonts w:ascii="Times New Roman" w:hAnsi="Times New Roman" w:cs="Times New Roman"/>
+          <w:sz w:val="24"/>
+          <w:szCs w:val="24"/>
+          <w:highlight w:val="magenta"/>
+        </w:rPr>
+        <w:t>EDC</w:t>
+      </w:r>
+      <w:r>
+        <w:rPr>
+          <w:rFonts w:ascii="Times New Roman" w:hAnsi="Times New Roman" w:cs="Times New Roman"/>
+          <w:sz w:val="24"/>
+          <w:szCs w:val="24"/>
+        </w:rPr>
+        <w:t xml:space="preserve"> declined to answer most of The Globe’s questions about the Suncor policy. “</w:t>
+      </w:r>
+      <w:r>
+        <w:rPr>
+          <w:rFonts w:ascii="Times New Roman" w:hAnsi="Times New Roman" w:cs="Times New Roman"/>
+          <w:sz w:val="24"/>
+          <w:szCs w:val="24"/>
+          <w:highlight w:val="darkGreen"/>
         </w:rPr>
         <w:t>We</w:t>
       </w:r>
@@ -4541,7 +5066,7 @@
           <w:rFonts w:ascii="Times New Roman" w:hAnsi="Times New Roman" w:cs="Times New Roman"/>
           <w:sz w:val="24"/>
           <w:szCs w:val="24"/>
-          <w:highlight w:val="cyan"/>
+          <w:highlight w:val="darkGreen"/>
         </w:rPr>
         <w:t>our</w:t>
       </w:r>
@@ -4558,7 +5083,7 @@
           <w:rFonts w:ascii="Times New Roman" w:hAnsi="Times New Roman" w:cs="Times New Roman"/>
           <w:sz w:val="24"/>
           <w:szCs w:val="24"/>
-          <w:highlight w:val="cyan"/>
+          <w:highlight w:val="darkGreen"/>
         </w:rPr>
         <w:t>us</w:t>
       </w:r>
@@ -4568,7 +5093,24 @@
           <w:sz w:val="24"/>
           <w:szCs w:val="24"/>
         </w:rPr>
-        <w:t xml:space="preserve">,” it said in a statement. </w:t>
+        <w:t xml:space="preserve">,” </w:t>
+      </w:r>
+      <w:r>
+        <w:rPr>
+          <w:rFonts w:ascii="Times New Roman" w:hAnsi="Times New Roman" w:cs="Times New Roman"/>
+          <w:sz w:val="24"/>
+          <w:szCs w:val="24"/>
+          <w:highlight w:val="darkGreen"/>
+        </w:rPr>
+        <w:t>it</w:t>
+      </w:r>
+      <w:r>
+        <w:rPr>
+          <w:rFonts w:ascii="Times New Roman" w:hAnsi="Times New Roman" w:cs="Times New Roman"/>
+          <w:sz w:val="24"/>
+          <w:szCs w:val="24"/>
+        </w:rPr>
+        <w:t xml:space="preserve"> said in a statement. </w:t>
       </w:r>
     </w:p>
     <w:p>
@@ -4646,68 +5188,614 @@
           <w:rFonts w:ascii="Times New Roman" w:hAnsi="Times New Roman" w:cs="Times New Roman"/>
           <w:sz w:val="24"/>
           <w:szCs w:val="24"/>
+          <w:highlight w:val="darkMagenta"/>
+        </w:rPr>
+        <w:t>Moammar Gadhafi.</w:t>
+      </w:r>
+      <w:r>
+        <w:rPr>
+          <w:rFonts w:ascii="Times New Roman" w:hAnsi="Times New Roman" w:cs="Times New Roman"/>
+          <w:sz w:val="24"/>
+          <w:szCs w:val="24"/>
+        </w:rPr>
+        <w:t xml:space="preserve"> Meanwhile, pro-democracy protests in </w:t>
+      </w:r>
+      <w:r>
+        <w:rPr>
+          <w:rFonts w:ascii="Times New Roman" w:hAnsi="Times New Roman" w:cs="Times New Roman"/>
+          <w:sz w:val="24"/>
+          <w:szCs w:val="24"/>
+        </w:rPr>
+        <w:t>March</w:t>
+      </w:r>
+      <w:r>
+        <w:rPr>
+          <w:rFonts w:ascii="Times New Roman" w:hAnsi="Times New Roman" w:cs="Times New Roman"/>
+          <w:sz w:val="24"/>
+          <w:szCs w:val="24"/>
+        </w:rPr>
+        <w:t xml:space="preserve"> 2011, in southern Syria also mushroomed into widespread unrest throughout the country, prompting a crackdown by President </w:t>
+      </w:r>
+      <w:r>
+        <w:rPr>
+          <w:rFonts w:ascii="Times New Roman" w:hAnsi="Times New Roman" w:cs="Times New Roman"/>
+          <w:sz w:val="24"/>
+          <w:szCs w:val="24"/>
+          <w:highlight w:val="red"/>
+        </w:rPr>
+        <w:t>Bashar al-Assad</w:t>
+      </w:r>
+      <w:r>
+        <w:rPr>
+          <w:rFonts w:ascii="Times New Roman" w:hAnsi="Times New Roman" w:cs="Times New Roman"/>
+          <w:sz w:val="24"/>
+          <w:szCs w:val="24"/>
+        </w:rPr>
+        <w:t xml:space="preserve"> and, ultimately, civil war. </w:t>
+      </w:r>
+    </w:p>
+    <w:p>
+      <w:pPr>
+        <w:jc w:val="both"/>
+        <w:rPr>
+          <w:rFonts w:ascii="Times New Roman" w:hAnsi="Times New Roman" w:cs="Times New Roman"/>
+          <w:sz w:val="24"/>
+          <w:szCs w:val="24"/>
+        </w:rPr>
+      </w:pPr>
+      <w:r>
+        <w:rPr>
+          <w:rFonts w:ascii="Times New Roman" w:hAnsi="Times New Roman" w:cs="Times New Roman"/>
+          <w:sz w:val="24"/>
+          <w:szCs w:val="24"/>
+        </w:rPr>
+        <w:t xml:space="preserve">Responding to international sanctions, </w:t>
+      </w:r>
+      <w:r>
+        <w:rPr>
+          <w:rFonts w:ascii="Times New Roman" w:hAnsi="Times New Roman" w:cs="Times New Roman"/>
+          <w:sz w:val="24"/>
+          <w:szCs w:val="24"/>
+          <w:highlight w:val="darkGreen"/>
+        </w:rPr>
+        <w:t>Suncor</w:t>
+      </w:r>
+      <w:r>
+        <w:rPr>
+          <w:rFonts w:ascii="Times New Roman" w:hAnsi="Times New Roman" w:cs="Times New Roman"/>
+          <w:sz w:val="24"/>
+          <w:szCs w:val="24"/>
+        </w:rPr>
+        <w:t xml:space="preserve"> suspended operations in both countries. In Syria the suspension proved indefinite, and </w:t>
+      </w:r>
+      <w:r>
+        <w:rPr>
+          <w:rFonts w:ascii="Times New Roman" w:hAnsi="Times New Roman" w:cs="Times New Roman"/>
+          <w:sz w:val="24"/>
+          <w:szCs w:val="24"/>
+          <w:highlight w:val="darkGreen"/>
+        </w:rPr>
+        <w:t>the compan</w:t>
+      </w:r>
+      <w:r>
+        <w:rPr>
+          <w:rFonts w:ascii="Times New Roman" w:hAnsi="Times New Roman" w:cs="Times New Roman"/>
+          <w:sz w:val="24"/>
+          <w:szCs w:val="24"/>
+        </w:rPr>
+        <w:t xml:space="preserve">y filed a claim to EDC in 2011. The following year, </w:t>
+      </w:r>
+      <w:r>
+        <w:rPr>
+          <w:rFonts w:ascii="Times New Roman" w:hAnsi="Times New Roman" w:cs="Times New Roman"/>
+          <w:sz w:val="24"/>
+          <w:szCs w:val="24"/>
+          <w:highlight w:val="darkGreen"/>
+        </w:rPr>
+        <w:t>Suncor</w:t>
+      </w:r>
+      <w:r>
+        <w:rPr>
+          <w:rFonts w:ascii="Times New Roman" w:hAnsi="Times New Roman" w:cs="Times New Roman"/>
+          <w:sz w:val="24"/>
+          <w:szCs w:val="24"/>
+        </w:rPr>
+        <w:t xml:space="preserve"> reported receiving </w:t>
+      </w:r>
+      <w:r>
+        <w:rPr>
+          <w:rFonts w:ascii="Times New Roman" w:hAnsi="Times New Roman" w:cs="Times New Roman"/>
+          <w:sz w:val="24"/>
+          <w:szCs w:val="24"/>
+        </w:rPr>
+        <w:t>$300 million</w:t>
+      </w:r>
+      <w:r>
+        <w:rPr>
+          <w:rFonts w:ascii="Times New Roman" w:hAnsi="Times New Roman" w:cs="Times New Roman"/>
+          <w:sz w:val="24"/>
+          <w:szCs w:val="24"/>
+        </w:rPr>
+        <w:t xml:space="preserve"> in “risk mitigation” payments relating to </w:t>
+      </w:r>
+      <w:r>
+        <w:rPr>
+          <w:rFonts w:ascii="Times New Roman" w:hAnsi="Times New Roman" w:cs="Times New Roman"/>
+          <w:sz w:val="24"/>
+          <w:szCs w:val="24"/>
+          <w:highlight w:val="darkGreen"/>
+        </w:rPr>
+        <w:t>its</w:t>
+      </w:r>
+      <w:r>
+        <w:rPr>
+          <w:rFonts w:ascii="Times New Roman" w:hAnsi="Times New Roman" w:cs="Times New Roman"/>
+          <w:sz w:val="24"/>
+          <w:szCs w:val="24"/>
+        </w:rPr>
+        <w:t xml:space="preserve"> Syrian operations, without identifying the source. Meanwhile, </w:t>
+      </w:r>
+      <w:r>
+        <w:rPr>
+          <w:rFonts w:ascii="Times New Roman" w:hAnsi="Times New Roman" w:cs="Times New Roman"/>
+          <w:sz w:val="24"/>
+          <w:szCs w:val="24"/>
           <w:highlight w:val="magenta"/>
         </w:rPr>
-        <w:t>Moammar Gadhafi</w:t>
-      </w:r>
-      <w:r>
-        <w:rPr>
-          <w:rFonts w:ascii="Times New Roman" w:hAnsi="Times New Roman" w:cs="Times New Roman"/>
-          <w:sz w:val="24"/>
-          <w:szCs w:val="24"/>
-        </w:rPr>
-        <w:t xml:space="preserve">. Meanwhile, pro-democracy protests in </w:t>
-      </w:r>
-      <w:r>
-        <w:rPr>
-          <w:rFonts w:ascii="Times New Roman" w:hAnsi="Times New Roman" w:cs="Times New Roman"/>
-          <w:sz w:val="24"/>
-          <w:szCs w:val="24"/>
-        </w:rPr>
-        <w:t>March</w:t>
-      </w:r>
-      <w:r>
-        <w:rPr>
-          <w:rFonts w:ascii="Times New Roman" w:hAnsi="Times New Roman" w:cs="Times New Roman"/>
-          <w:sz w:val="24"/>
-          <w:szCs w:val="24"/>
-        </w:rPr>
-        <w:t xml:space="preserve"> 2011, in southern Syria also mushroomed into widespread unrest throughout the country, prompting a crackdown by President </w:t>
-      </w:r>
-      <w:r>
-        <w:rPr>
-          <w:rFonts w:ascii="Times New Roman" w:hAnsi="Times New Roman" w:cs="Times New Roman"/>
-          <w:sz w:val="24"/>
-          <w:szCs w:val="24"/>
-          <w:highlight w:val="red"/>
-        </w:rPr>
-        <w:t>Bashar al-Assad</w:t>
-      </w:r>
-      <w:r>
-        <w:rPr>
-          <w:rFonts w:ascii="Times New Roman" w:hAnsi="Times New Roman" w:cs="Times New Roman"/>
-          <w:sz w:val="24"/>
-          <w:szCs w:val="24"/>
-        </w:rPr>
-        <w:t xml:space="preserve"> and, ultimately, civil war. </w:t>
-      </w:r>
-    </w:p>
-    <w:p>
-      <w:pPr>
-        <w:jc w:val="both"/>
-        <w:rPr>
-          <w:rFonts w:ascii="Times New Roman" w:hAnsi="Times New Roman" w:cs="Times New Roman"/>
-          <w:sz w:val="24"/>
-          <w:szCs w:val="24"/>
-        </w:rPr>
-      </w:pPr>
-      <w:r>
-        <w:rPr>
-          <w:rFonts w:ascii="Times New Roman" w:hAnsi="Times New Roman" w:cs="Times New Roman"/>
-          <w:sz w:val="24"/>
-          <w:szCs w:val="24"/>
-        </w:rPr>
-        <w:t xml:space="preserve">Responding to international sanctions, Suncor suspended operations in both countries. In Syria the suspension proved indefinite, and the company filed a claim to EDC in 2011. The following year, Suncor reported receiving </w:t>
+        <w:t>EDC</w:t>
+      </w:r>
+      <w:r>
+        <w:rPr>
+          <w:rFonts w:ascii="Times New Roman" w:hAnsi="Times New Roman" w:cs="Times New Roman"/>
+          <w:sz w:val="24"/>
+          <w:szCs w:val="24"/>
+        </w:rPr>
+        <w:t xml:space="preserve"> disclosed a $300-million claim without identifying the customer. “</w:t>
+      </w:r>
+      <w:r>
+        <w:rPr>
+          <w:rFonts w:ascii="Times New Roman" w:hAnsi="Times New Roman" w:cs="Times New Roman"/>
+          <w:sz w:val="24"/>
+          <w:szCs w:val="24"/>
+          <w:highlight w:val="magenta"/>
+        </w:rPr>
+        <w:t>EDC</w:t>
+      </w:r>
+      <w:r>
+        <w:rPr>
+          <w:rFonts w:ascii="Times New Roman" w:hAnsi="Times New Roman" w:cs="Times New Roman"/>
+          <w:sz w:val="24"/>
+          <w:szCs w:val="24"/>
+        </w:rPr>
+        <w:t xml:space="preserve"> had the largest political risk insurance claim charge in its history as a result of the turmoil in North Africa and the Middle East,” </w:t>
+      </w:r>
+      <w:r>
+        <w:rPr>
+          <w:rFonts w:ascii="Times New Roman" w:hAnsi="Times New Roman" w:cs="Times New Roman"/>
+          <w:sz w:val="24"/>
+          <w:szCs w:val="24"/>
+          <w:highlight w:val="cyan"/>
+        </w:rPr>
+        <w:t>Pierre Gignac</w:t>
+      </w:r>
+      <w:r>
+        <w:rPr>
+          <w:rFonts w:ascii="Times New Roman" w:hAnsi="Times New Roman" w:cs="Times New Roman"/>
+          <w:sz w:val="24"/>
+          <w:szCs w:val="24"/>
+        </w:rPr>
+        <w:t>, EDC’s then-</w:t>
+      </w:r>
+      <w:r>
+        <w:rPr>
+          <w:rFonts w:ascii="Times New Roman" w:hAnsi="Times New Roman" w:cs="Times New Roman"/>
+          <w:sz w:val="24"/>
+          <w:szCs w:val="24"/>
+          <w:highlight w:val="cyan"/>
+        </w:rPr>
+        <w:t>chief risk officer</w:t>
+      </w:r>
+      <w:r>
+        <w:rPr>
+          <w:rFonts w:ascii="Times New Roman" w:hAnsi="Times New Roman" w:cs="Times New Roman"/>
+          <w:sz w:val="24"/>
+          <w:szCs w:val="24"/>
+        </w:rPr>
+        <w:t xml:space="preserve">, mentioned in a 2013 commentary. </w:t>
+      </w:r>
+    </w:p>
+    <w:p>
+      <w:pPr>
+        <w:jc w:val="both"/>
+        <w:rPr>
+          <w:rFonts w:ascii="Times New Roman" w:hAnsi="Times New Roman" w:cs="Times New Roman"/>
+          <w:sz w:val="24"/>
+          <w:szCs w:val="24"/>
+        </w:rPr>
+      </w:pPr>
+      <w:r>
+        <w:rPr>
+          <w:rFonts w:ascii="Times New Roman" w:hAnsi="Times New Roman" w:cs="Times New Roman"/>
+          <w:sz w:val="24"/>
+          <w:szCs w:val="24"/>
+          <w:highlight w:val="darkGreen"/>
+        </w:rPr>
+        <w:t>Suncor’s</w:t>
+      </w:r>
+      <w:r>
+        <w:rPr>
+          <w:rFonts w:ascii="Times New Roman" w:hAnsi="Times New Roman" w:cs="Times New Roman"/>
+          <w:sz w:val="24"/>
+          <w:szCs w:val="24"/>
+        </w:rPr>
+        <w:t xml:space="preserve"> withdrawal from Libya unfolded in a less straightforward manner. After </w:t>
+      </w:r>
+      <w:r>
+        <w:rPr>
+          <w:rFonts w:ascii="Times New Roman" w:hAnsi="Times New Roman" w:cs="Times New Roman"/>
+          <w:sz w:val="24"/>
+          <w:szCs w:val="24"/>
+          <w:highlight w:val="darkMagenta"/>
+        </w:rPr>
+        <w:t>Mr. Gadhafi</w:t>
+      </w:r>
+      <w:r>
+        <w:rPr>
+          <w:rFonts w:ascii="Times New Roman" w:hAnsi="Times New Roman" w:cs="Times New Roman"/>
+          <w:sz w:val="24"/>
+          <w:szCs w:val="24"/>
+        </w:rPr>
+        <w:t xml:space="preserve"> was removed from power and murdered in 2011, </w:t>
+      </w:r>
+      <w:r>
+        <w:rPr>
+          <w:rFonts w:ascii="Times New Roman" w:hAnsi="Times New Roman" w:cs="Times New Roman"/>
+          <w:sz w:val="24"/>
+          <w:szCs w:val="24"/>
+          <w:highlight w:val="darkGreen"/>
+        </w:rPr>
+        <w:t>Suncor</w:t>
+      </w:r>
+      <w:r>
+        <w:rPr>
+          <w:rFonts w:ascii="Times New Roman" w:hAnsi="Times New Roman" w:cs="Times New Roman"/>
+          <w:sz w:val="24"/>
+          <w:szCs w:val="24"/>
+        </w:rPr>
+        <w:t xml:space="preserve"> was optimistic </w:t>
+      </w:r>
+      <w:r>
+        <w:rPr>
+          <w:rFonts w:ascii="Times New Roman" w:hAnsi="Times New Roman" w:cs="Times New Roman"/>
+          <w:sz w:val="24"/>
+          <w:szCs w:val="24"/>
+          <w:highlight w:val="darkGreen"/>
+        </w:rPr>
+        <w:t>it</w:t>
+      </w:r>
+      <w:r>
+        <w:rPr>
+          <w:rFonts w:ascii="Times New Roman" w:hAnsi="Times New Roman" w:cs="Times New Roman"/>
+          <w:sz w:val="24"/>
+          <w:szCs w:val="24"/>
+        </w:rPr>
+        <w:t xml:space="preserve"> could continue doing business under the new government. </w:t>
+      </w:r>
+      <w:r>
+        <w:rPr>
+          <w:rFonts w:ascii="Times New Roman" w:hAnsi="Times New Roman" w:cs="Times New Roman"/>
+          <w:sz w:val="24"/>
+          <w:szCs w:val="24"/>
+          <w:highlight w:val="darkGreen"/>
+        </w:rPr>
+        <w:t>It</w:t>
+      </w:r>
+      <w:r>
+        <w:rPr>
+          <w:rFonts w:ascii="Times New Roman" w:hAnsi="Times New Roman" w:cs="Times New Roman"/>
+          <w:sz w:val="24"/>
+          <w:szCs w:val="24"/>
+        </w:rPr>
+        <w:t xml:space="preserve"> resumed production later that year. But beginning in </w:t>
+      </w:r>
+      <w:r>
+        <w:rPr>
+          <w:rFonts w:ascii="Times New Roman" w:hAnsi="Times New Roman" w:cs="Times New Roman"/>
+          <w:sz w:val="24"/>
+          <w:szCs w:val="24"/>
+        </w:rPr>
+        <w:t>July</w:t>
+      </w:r>
+      <w:r>
+        <w:rPr>
+          <w:rFonts w:ascii="Times New Roman" w:hAnsi="Times New Roman" w:cs="Times New Roman"/>
+          <w:sz w:val="24"/>
+          <w:szCs w:val="24"/>
+        </w:rPr>
+        <w:t xml:space="preserve"> 2013, </w:t>
+      </w:r>
+      <w:r>
+        <w:rPr>
+          <w:rFonts w:ascii="Times New Roman" w:hAnsi="Times New Roman" w:cs="Times New Roman"/>
+          <w:sz w:val="24"/>
+          <w:szCs w:val="24"/>
+          <w:highlight w:val="darkGreen"/>
+        </w:rPr>
+        <w:t>Suncor</w:t>
+      </w:r>
+      <w:r>
+        <w:rPr>
+          <w:rFonts w:ascii="Times New Roman" w:hAnsi="Times New Roman" w:cs="Times New Roman"/>
+          <w:sz w:val="24"/>
+          <w:szCs w:val="24"/>
+        </w:rPr>
+        <w:t xml:space="preserve"> found </w:t>
+      </w:r>
+      <w:r>
+        <w:rPr>
+          <w:rFonts w:ascii="Times New Roman" w:hAnsi="Times New Roman" w:cs="Times New Roman"/>
+          <w:sz w:val="24"/>
+          <w:szCs w:val="24"/>
+          <w:highlight w:val="darkGreen"/>
+        </w:rPr>
+        <w:t>its</w:t>
+      </w:r>
+      <w:r>
+        <w:rPr>
+          <w:rFonts w:ascii="Times New Roman" w:hAnsi="Times New Roman" w:cs="Times New Roman"/>
+          <w:sz w:val="24"/>
+          <w:szCs w:val="24"/>
+        </w:rPr>
+        <w:t xml:space="preserve"> Libyan oil shut in again, a situation that worsened after export terminals </w:t>
+      </w:r>
+      <w:r>
+        <w:rPr>
+          <w:rFonts w:ascii="Times New Roman" w:hAnsi="Times New Roman" w:cs="Times New Roman"/>
+          <w:sz w:val="24"/>
+          <w:szCs w:val="24"/>
+          <w:highlight w:val="darkGreen"/>
+        </w:rPr>
+        <w:t>it</w:t>
+      </w:r>
+      <w:r>
+        <w:rPr>
+          <w:rFonts w:ascii="Times New Roman" w:hAnsi="Times New Roman" w:cs="Times New Roman"/>
+          <w:sz w:val="24"/>
+          <w:szCs w:val="24"/>
+        </w:rPr>
+        <w:t xml:space="preserve"> relied on were closed. The result was the same: As unrest escalated, </w:t>
+      </w:r>
+      <w:r>
+        <w:rPr>
+          <w:rFonts w:ascii="Times New Roman" w:hAnsi="Times New Roman" w:cs="Times New Roman"/>
+          <w:sz w:val="24"/>
+          <w:szCs w:val="24"/>
+          <w:highlight w:val="darkGreen"/>
+        </w:rPr>
+        <w:t>Suncor</w:t>
+      </w:r>
+      <w:r>
+        <w:rPr>
+          <w:rFonts w:ascii="Times New Roman" w:hAnsi="Times New Roman" w:cs="Times New Roman"/>
+          <w:sz w:val="24"/>
+          <w:szCs w:val="24"/>
+        </w:rPr>
+        <w:t xml:space="preserve"> concluded </w:t>
+      </w:r>
+      <w:r>
+        <w:rPr>
+          <w:rFonts w:ascii="Times New Roman" w:hAnsi="Times New Roman" w:cs="Times New Roman"/>
+          <w:sz w:val="24"/>
+          <w:szCs w:val="24"/>
+          <w:highlight w:val="darkGreen"/>
+        </w:rPr>
+        <w:t>it</w:t>
+      </w:r>
+      <w:r>
+        <w:rPr>
+          <w:rFonts w:ascii="Times New Roman" w:hAnsi="Times New Roman" w:cs="Times New Roman"/>
+          <w:sz w:val="24"/>
+          <w:szCs w:val="24"/>
+        </w:rPr>
+        <w:t xml:space="preserve"> could no longer operate in Libya, either. </w:t>
+      </w:r>
+    </w:p>
+    <w:p>
+      <w:pPr>
+        <w:jc w:val="both"/>
+        <w:rPr>
+          <w:rFonts w:ascii="Times New Roman" w:hAnsi="Times New Roman" w:cs="Times New Roman"/>
+          <w:sz w:val="24"/>
+          <w:szCs w:val="24"/>
+        </w:rPr>
+      </w:pPr>
+      <w:r>
+        <w:rPr>
+          <w:rFonts w:ascii="Times New Roman" w:hAnsi="Times New Roman" w:cs="Times New Roman"/>
+          <w:sz w:val="24"/>
+          <w:szCs w:val="24"/>
+          <w:highlight w:val="darkGreen"/>
+        </w:rPr>
+        <w:t>Suncor</w:t>
+      </w:r>
+      <w:r>
+        <w:rPr>
+          <w:rFonts w:ascii="Times New Roman" w:hAnsi="Times New Roman" w:cs="Times New Roman"/>
+          <w:sz w:val="24"/>
+          <w:szCs w:val="24"/>
+        </w:rPr>
+        <w:t xml:space="preserve"> received </w:t>
+      </w:r>
+      <w:r>
+        <w:rPr>
+          <w:rFonts w:ascii="Times New Roman" w:hAnsi="Times New Roman" w:cs="Times New Roman"/>
+          <w:sz w:val="24"/>
+          <w:szCs w:val="24"/>
+          <w:highlight w:val="darkGreen"/>
+        </w:rPr>
+        <w:t>its</w:t>
+      </w:r>
+      <w:r>
+        <w:rPr>
+          <w:rFonts w:ascii="Times New Roman" w:hAnsi="Times New Roman" w:cs="Times New Roman"/>
+          <w:sz w:val="24"/>
+          <w:szCs w:val="24"/>
+        </w:rPr>
+        <w:t xml:space="preserve"> second $300-million payment earlier this year. </w:t>
+      </w:r>
+      <w:r>
+        <w:rPr>
+          <w:rFonts w:ascii="Times New Roman" w:hAnsi="Times New Roman" w:cs="Times New Roman"/>
+          <w:sz w:val="24"/>
+          <w:szCs w:val="24"/>
+          <w:highlight w:val="darkGreen"/>
+        </w:rPr>
+        <w:t>The company</w:t>
+      </w:r>
+      <w:r>
+        <w:rPr>
+          <w:rFonts w:ascii="Times New Roman" w:hAnsi="Times New Roman" w:cs="Times New Roman"/>
+          <w:sz w:val="24"/>
+          <w:szCs w:val="24"/>
+        </w:rPr>
+        <w:t xml:space="preserve"> noted </w:t>
+      </w:r>
+      <w:r>
+        <w:rPr>
+          <w:rFonts w:ascii="Times New Roman" w:hAnsi="Times New Roman" w:cs="Times New Roman"/>
+          <w:sz w:val="24"/>
+          <w:szCs w:val="24"/>
+          <w:highlight w:val="darkGreen"/>
+        </w:rPr>
+        <w:t>it</w:t>
+      </w:r>
+      <w:r>
+        <w:rPr>
+          <w:rFonts w:ascii="Times New Roman" w:hAnsi="Times New Roman" w:cs="Times New Roman"/>
+          <w:sz w:val="24"/>
+          <w:szCs w:val="24"/>
+        </w:rPr>
+        <w:t xml:space="preserve"> might have to repay some of that sum “dependent on the future performance and cash flows from </w:t>
+      </w:r>
+      <w:r>
+        <w:rPr>
+          <w:rFonts w:ascii="Times New Roman" w:hAnsi="Times New Roman" w:cs="Times New Roman"/>
+          <w:sz w:val="24"/>
+          <w:szCs w:val="24"/>
+          <w:highlight w:val="darkGreen"/>
+        </w:rPr>
+        <w:t>Suncor’s</w:t>
+      </w:r>
+      <w:r>
+        <w:rPr>
+          <w:rFonts w:ascii="Times New Roman" w:hAnsi="Times New Roman" w:cs="Times New Roman"/>
+          <w:sz w:val="24"/>
+          <w:szCs w:val="24"/>
+        </w:rPr>
+        <w:t xml:space="preserve"> Libyan assets.” But as of press time, </w:t>
+      </w:r>
+      <w:r>
+        <w:rPr>
+          <w:rFonts w:ascii="Times New Roman" w:hAnsi="Times New Roman" w:cs="Times New Roman"/>
+          <w:sz w:val="24"/>
+          <w:szCs w:val="24"/>
+          <w:highlight w:val="darkGreen"/>
+        </w:rPr>
+        <w:t>Suncor</w:t>
+      </w:r>
+      <w:r>
+        <w:rPr>
+          <w:rFonts w:ascii="Times New Roman" w:hAnsi="Times New Roman" w:cs="Times New Roman"/>
+          <w:sz w:val="24"/>
+          <w:szCs w:val="24"/>
+        </w:rPr>
+        <w:t xml:space="preserve"> said continuing political risk continues to impede </w:t>
+      </w:r>
+      <w:r>
+        <w:rPr>
+          <w:rFonts w:ascii="Times New Roman" w:hAnsi="Times New Roman" w:cs="Times New Roman"/>
+          <w:sz w:val="24"/>
+          <w:szCs w:val="24"/>
+          <w:highlight w:val="darkGreen"/>
+        </w:rPr>
+        <w:t>its</w:t>
+      </w:r>
+      <w:r>
+        <w:rPr>
+          <w:rFonts w:ascii="Times New Roman" w:hAnsi="Times New Roman" w:cs="Times New Roman"/>
+          <w:sz w:val="24"/>
+          <w:szCs w:val="24"/>
+        </w:rPr>
+        <w:t xml:space="preserve"> production in Libya. As the latest payment has yet to appear in </w:t>
+      </w:r>
+      <w:r>
+        <w:rPr>
+          <w:rFonts w:ascii="Times New Roman" w:hAnsi="Times New Roman" w:cs="Times New Roman"/>
+          <w:sz w:val="24"/>
+          <w:szCs w:val="24"/>
+          <w:highlight w:val="magenta"/>
+        </w:rPr>
+        <w:t>EDC’s</w:t>
+      </w:r>
+      <w:r>
+        <w:rPr>
+          <w:rFonts w:ascii="Times New Roman" w:hAnsi="Times New Roman" w:cs="Times New Roman"/>
+          <w:sz w:val="24"/>
+          <w:szCs w:val="24"/>
+        </w:rPr>
+        <w:t xml:space="preserve"> financial statements, it’s not clear the Crown corporation paid the full balance. </w:t>
+      </w:r>
+    </w:p>
+    <w:p>
+      <w:pPr>
+        <w:jc w:val="both"/>
+        <w:rPr>
+          <w:rFonts w:ascii="Times New Roman" w:hAnsi="Times New Roman" w:cs="Times New Roman"/>
+          <w:sz w:val="24"/>
+          <w:szCs w:val="24"/>
+        </w:rPr>
+      </w:pPr>
+      <w:r>
+        <w:rPr>
+          <w:rFonts w:ascii="Times New Roman" w:hAnsi="Times New Roman" w:cs="Times New Roman"/>
+          <w:sz w:val="24"/>
+          <w:szCs w:val="24"/>
+        </w:rPr>
+        <w:t xml:space="preserve"> In the years following </w:t>
+      </w:r>
+      <w:r>
+        <w:rPr>
+          <w:rFonts w:ascii="Times New Roman" w:hAnsi="Times New Roman" w:cs="Times New Roman"/>
+          <w:sz w:val="24"/>
+          <w:szCs w:val="24"/>
+          <w:highlight w:val="darkGreen"/>
+        </w:rPr>
+        <w:t>Suncor’s</w:t>
+      </w:r>
+      <w:r>
+        <w:rPr>
+          <w:rFonts w:ascii="Times New Roman" w:hAnsi="Times New Roman" w:cs="Times New Roman"/>
+          <w:sz w:val="24"/>
+          <w:szCs w:val="24"/>
+        </w:rPr>
+        <w:t xml:space="preserve"> monster Syrian claim, </w:t>
+      </w:r>
+      <w:r>
+        <w:rPr>
+          <w:rFonts w:ascii="Times New Roman" w:hAnsi="Times New Roman" w:cs="Times New Roman"/>
+          <w:sz w:val="24"/>
+          <w:szCs w:val="24"/>
+          <w:highlight w:val="magenta"/>
+        </w:rPr>
+        <w:t>EDC</w:t>
+      </w:r>
+      <w:r>
+        <w:rPr>
+          <w:rFonts w:ascii="Times New Roman" w:hAnsi="Times New Roman" w:cs="Times New Roman"/>
+          <w:sz w:val="24"/>
+          <w:szCs w:val="24"/>
+        </w:rPr>
+        <w:t xml:space="preserve"> disclosed additional political risk insurance exposures across the Middle East, including </w:t>
       </w:r>
       <w:r>
         <w:rPr>
@@ -4723,42 +5811,7 @@
           <w:sz w:val="24"/>
           <w:szCs w:val="24"/>
         </w:rPr>
-        <w:t xml:space="preserve"> in “risk mitigation” payments relating to its Syrian operations, without identifying the source. Meanwhile, EDC disclosed a $300-million claim without identifying the customer. “EDC had the largest political risk insurance claim charge in its history as a result of the turmoil in North Africa and the Middle East,” </w:t>
-      </w:r>
-      <w:r>
-        <w:rPr>
-          <w:rFonts w:ascii="Times New Roman" w:hAnsi="Times New Roman" w:cs="Times New Roman"/>
-          <w:sz w:val="24"/>
-          <w:szCs w:val="24"/>
-          <w:highlight w:val="darkCyan"/>
-        </w:rPr>
-        <w:t>Pierre Gignac</w:t>
-      </w:r>
-      <w:r>
-        <w:rPr>
-          <w:rFonts w:ascii="Times New Roman" w:hAnsi="Times New Roman" w:cs="Times New Roman"/>
-          <w:sz w:val="24"/>
-          <w:szCs w:val="24"/>
-        </w:rPr>
-        <w:t xml:space="preserve">, EDC’s then-chief risk officer, mentioned in a 2013 commentary. </w:t>
-      </w:r>
-    </w:p>
-    <w:p>
-      <w:pPr>
-        <w:jc w:val="both"/>
-        <w:rPr>
-          <w:rFonts w:ascii="Times New Roman" w:hAnsi="Times New Roman" w:cs="Times New Roman"/>
-          <w:sz w:val="24"/>
-          <w:szCs w:val="24"/>
-        </w:rPr>
-      </w:pPr>
-      <w:r>
-        <w:rPr>
-          <w:rFonts w:ascii="Times New Roman" w:hAnsi="Times New Roman" w:cs="Times New Roman"/>
-          <w:sz w:val="24"/>
-          <w:szCs w:val="24"/>
-        </w:rPr>
-        <w:t xml:space="preserve">Suncor’s withdrawal from Libya unfolded in a less straightforward manner. After </w:t>
+        <w:t xml:space="preserve"> of liability in each of Tunisia, Qatar, Algeria and Yemen. </w:t>
       </w:r>
       <w:r>
         <w:rPr>
@@ -4767,101 +5820,15 @@
           <w:szCs w:val="24"/>
           <w:highlight w:val="magenta"/>
         </w:rPr>
-        <w:t>Mr. Gadhafi</w:t>
-      </w:r>
-      <w:r>
-        <w:rPr>
-          <w:rFonts w:ascii="Times New Roman" w:hAnsi="Times New Roman" w:cs="Times New Roman"/>
-          <w:sz w:val="24"/>
-          <w:szCs w:val="24"/>
-        </w:rPr>
-        <w:t xml:space="preserve"> was removed from power and murdered in 2011, Suncor was optimistic it could continue doing business under the new government. It resumed production later that year. But beginning in </w:t>
-      </w:r>
-      <w:r>
-        <w:rPr>
-          <w:rFonts w:ascii="Times New Roman" w:hAnsi="Times New Roman" w:cs="Times New Roman"/>
-          <w:sz w:val="24"/>
-          <w:szCs w:val="24"/>
-        </w:rPr>
-        <w:t>July</w:t>
-      </w:r>
-      <w:r>
-        <w:rPr>
-          <w:rFonts w:ascii="Times New Roman" w:hAnsi="Times New Roman" w:cs="Times New Roman"/>
-          <w:sz w:val="24"/>
-          <w:szCs w:val="24"/>
-        </w:rPr>
-        <w:t xml:space="preserve"> 2013, Suncor found its Libyan oil shut in again, a situation that worsened after export terminals it relied on were closed. The result was the same: As unrest escalated, Suncor concluded it could no longer operate in Libya, either. </w:t>
-      </w:r>
-    </w:p>
-    <w:p>
-      <w:pPr>
-        <w:jc w:val="both"/>
-        <w:rPr>
-          <w:rFonts w:ascii="Times New Roman" w:hAnsi="Times New Roman" w:cs="Times New Roman"/>
-          <w:sz w:val="24"/>
-          <w:szCs w:val="24"/>
-        </w:rPr>
-      </w:pPr>
-      <w:r>
-        <w:rPr>
-          <w:rFonts w:ascii="Times New Roman" w:hAnsi="Times New Roman" w:cs="Times New Roman"/>
-          <w:sz w:val="24"/>
-          <w:szCs w:val="24"/>
-        </w:rPr>
-        <w:t xml:space="preserve">Suncor received its second $300-million payment earlier this year. The company noted it might have to repay some of that sum “dependent on the future performance and cash flows from Suncor’s Libyan assets.” But as of press time, Suncor said continuing political risk continues to impede its production in Libya. As the latest payment has yet to appear in EDC’s financial statements, it’s not clear the Crown corporation paid the full balance. </w:t>
-      </w:r>
-    </w:p>
-    <w:p>
-      <w:pPr>
-        <w:jc w:val="both"/>
-        <w:rPr>
-          <w:rFonts w:ascii="Times New Roman" w:hAnsi="Times New Roman" w:cs="Times New Roman"/>
-          <w:sz w:val="24"/>
-          <w:szCs w:val="24"/>
-        </w:rPr>
-      </w:pPr>
-      <w:r>
-        <w:rPr>
-          <w:rFonts w:ascii="Times New Roman" w:hAnsi="Times New Roman" w:cs="Times New Roman"/>
-          <w:sz w:val="24"/>
-          <w:szCs w:val="24"/>
-        </w:rPr>
-        <w:t xml:space="preserve"> In the years following Suncor’s monster Syrian claim, EDC disclosed additional political risk insurance exposures across the Middle East, including </w:t>
-      </w:r>
-      <w:r>
-        <w:rPr>
-          <w:rFonts w:ascii="Times New Roman" w:hAnsi="Times New Roman" w:cs="Times New Roman"/>
-          <w:sz w:val="24"/>
-          <w:szCs w:val="24"/>
-        </w:rPr>
-        <w:t>$300 million</w:t>
-      </w:r>
-      <w:r>
-        <w:rPr>
-          <w:rFonts w:ascii="Times New Roman" w:hAnsi="Times New Roman" w:cs="Times New Roman"/>
-          <w:sz w:val="24"/>
-          <w:szCs w:val="24"/>
-        </w:rPr>
-        <w:t xml:space="preserve"> of liability in each of Tunisia, Qatar, </w:t>
-      </w:r>
-      <w:proofErr w:type="gramStart"/>
-      <w:r>
-        <w:rPr>
-          <w:rFonts w:ascii="Times New Roman" w:hAnsi="Times New Roman" w:cs="Times New Roman"/>
-          <w:sz w:val="24"/>
-          <w:szCs w:val="24"/>
-        </w:rPr>
-        <w:t>Algeria</w:t>
-      </w:r>
-      <w:proofErr w:type="gramEnd"/>
-      <w:r>
-        <w:rPr>
-          <w:rFonts w:ascii="Times New Roman" w:hAnsi="Times New Roman" w:cs="Times New Roman"/>
-          <w:sz w:val="24"/>
-          <w:szCs w:val="24"/>
-        </w:rPr>
-        <w:t xml:space="preserve"> and Yemen. EDC continues to offer this type of insurance, but in 2017 its total exposure fell below </w:t>
+        <w:t>EDC</w:t>
+      </w:r>
+      <w:r>
+        <w:rPr>
+          <w:rFonts w:ascii="Times New Roman" w:hAnsi="Times New Roman" w:cs="Times New Roman"/>
+          <w:sz w:val="24"/>
+          <w:szCs w:val="24"/>
+        </w:rPr>
+        <w:t xml:space="preserve"> continues to offer this type of insurance, but in 2017 its total exposure fell below </w:t>
       </w:r>
       <w:r>
         <w:rPr>
@@ -4877,43 +5844,41 @@
           <w:sz w:val="24"/>
           <w:szCs w:val="24"/>
         </w:rPr>
-        <w:t xml:space="preserve"> for the first time in years, and its Middle Eastern liability had fallen to 10 per cent of its total portfolio. </w:t>
-      </w:r>
-    </w:p>
-    <w:p>
-      <w:pPr>
-        <w:jc w:val="both"/>
-        <w:rPr>
-          <w:rFonts w:ascii="Times New Roman" w:hAnsi="Times New Roman" w:cs="Times New Roman"/>
-          <w:sz w:val="24"/>
-          <w:szCs w:val="24"/>
-        </w:rPr>
-      </w:pPr>
-      <w:r>
-        <w:rPr>
-          <w:rFonts w:ascii="Times New Roman" w:hAnsi="Times New Roman" w:cs="Times New Roman"/>
-          <w:sz w:val="24"/>
-          <w:szCs w:val="24"/>
-        </w:rPr>
-        <w:t xml:space="preserve"> EDC says it is self-funding. However, as a Crown corporation, its benefits from the federal government’s triple-A credit rating. </w:t>
-      </w:r>
-    </w:p>
-    <w:p>
-      <w:pPr>
-        <w:jc w:val="both"/>
-        <w:rPr>
-          <w:rFonts w:ascii="Times New Roman" w:hAnsi="Times New Roman" w:cs="Times New Roman"/>
-          <w:sz w:val="24"/>
-          <w:szCs w:val="24"/>
-        </w:rPr>
-      </w:pPr>
-      <w:r>
-        <w:rPr>
-          <w:rFonts w:ascii="Times New Roman" w:hAnsi="Times New Roman" w:cs="Times New Roman"/>
-          <w:sz w:val="24"/>
-          <w:szCs w:val="24"/>
-        </w:rPr>
-        <w:t xml:space="preserve"> EDC declined to discuss whether it had changed its underwriting or risk management practices as a result of Suncor's claims. </w:t>
+        <w:t xml:space="preserve"> for the first time in years, and </w:t>
+      </w:r>
+      <w:r>
+        <w:rPr>
+          <w:rFonts w:ascii="Times New Roman" w:hAnsi="Times New Roman" w:cs="Times New Roman"/>
+          <w:sz w:val="24"/>
+          <w:szCs w:val="24"/>
+          <w:highlight w:val="magenta"/>
+        </w:rPr>
+        <w:t>its</w:t>
+      </w:r>
+      <w:r>
+        <w:rPr>
+          <w:rFonts w:ascii="Times New Roman" w:hAnsi="Times New Roman" w:cs="Times New Roman"/>
+          <w:sz w:val="24"/>
+          <w:szCs w:val="24"/>
+        </w:rPr>
+        <w:t xml:space="preserve"> Middle Eastern liability had fallen to 10 per cent of </w:t>
+      </w:r>
+      <w:r>
+        <w:rPr>
+          <w:rFonts w:ascii="Times New Roman" w:hAnsi="Times New Roman" w:cs="Times New Roman"/>
+          <w:sz w:val="24"/>
+          <w:szCs w:val="24"/>
+          <w:highlight w:val="magenta"/>
+        </w:rPr>
+        <w:t>its</w:t>
+      </w:r>
+      <w:r>
+        <w:rPr>
+          <w:rFonts w:ascii="Times New Roman" w:hAnsi="Times New Roman" w:cs="Times New Roman"/>
+          <w:sz w:val="24"/>
+          <w:szCs w:val="24"/>
+        </w:rPr>
+        <w:t xml:space="preserve"> total portfolio. </w:t>
       </w:r>
     </w:p>
     <w:p>
@@ -4938,10 +5903,148 @@
           <w:rFonts w:ascii="Times New Roman" w:hAnsi="Times New Roman" w:cs="Times New Roman"/>
           <w:sz w:val="24"/>
           <w:szCs w:val="24"/>
+          <w:highlight w:val="magenta"/>
+        </w:rPr>
+        <w:t>EDC</w:t>
+      </w:r>
+      <w:r>
+        <w:rPr>
+          <w:rFonts w:ascii="Times New Roman" w:hAnsi="Times New Roman" w:cs="Times New Roman"/>
+          <w:sz w:val="24"/>
+          <w:szCs w:val="24"/>
+        </w:rPr>
+        <w:t xml:space="preserve"> says </w:t>
+      </w:r>
+      <w:r>
+        <w:rPr>
+          <w:rFonts w:ascii="Times New Roman" w:hAnsi="Times New Roman" w:cs="Times New Roman"/>
+          <w:sz w:val="24"/>
+          <w:szCs w:val="24"/>
+          <w:highlight w:val="magenta"/>
+        </w:rPr>
+        <w:t>it</w:t>
+      </w:r>
+      <w:r>
+        <w:rPr>
+          <w:rFonts w:ascii="Times New Roman" w:hAnsi="Times New Roman" w:cs="Times New Roman"/>
+          <w:sz w:val="24"/>
+          <w:szCs w:val="24"/>
+        </w:rPr>
+        <w:t xml:space="preserve"> is self-funding. However, as a Crown corporation, </w:t>
+      </w:r>
+      <w:r>
+        <w:rPr>
+          <w:rFonts w:ascii="Times New Roman" w:hAnsi="Times New Roman" w:cs="Times New Roman"/>
+          <w:sz w:val="24"/>
+          <w:szCs w:val="24"/>
+          <w:highlight w:val="magenta"/>
+        </w:rPr>
+        <w:t>its</w:t>
+      </w:r>
+      <w:r>
+        <w:rPr>
+          <w:rFonts w:ascii="Times New Roman" w:hAnsi="Times New Roman" w:cs="Times New Roman"/>
+          <w:sz w:val="24"/>
+          <w:szCs w:val="24"/>
+        </w:rPr>
+        <w:t xml:space="preserve"> benefits from the federal government’s triple-A credit rating. </w:t>
+      </w:r>
+    </w:p>
+    <w:p>
+      <w:pPr>
+        <w:jc w:val="both"/>
+        <w:rPr>
+          <w:rFonts w:ascii="Times New Roman" w:hAnsi="Times New Roman" w:cs="Times New Roman"/>
+          <w:sz w:val="24"/>
+          <w:szCs w:val="24"/>
+        </w:rPr>
+      </w:pPr>
+      <w:r>
+        <w:rPr>
+          <w:rFonts w:ascii="Times New Roman" w:hAnsi="Times New Roman" w:cs="Times New Roman"/>
+          <w:sz w:val="24"/>
+          <w:szCs w:val="24"/>
+        </w:rPr>
+        <w:t xml:space="preserve"> </w:t>
+      </w:r>
+      <w:r>
+        <w:rPr>
+          <w:rFonts w:ascii="Times New Roman" w:hAnsi="Times New Roman" w:cs="Times New Roman"/>
+          <w:sz w:val="24"/>
+          <w:szCs w:val="24"/>
+          <w:highlight w:val="magenta"/>
+        </w:rPr>
+        <w:t>EDC</w:t>
+      </w:r>
+      <w:r>
+        <w:rPr>
+          <w:rFonts w:ascii="Times New Roman" w:hAnsi="Times New Roman" w:cs="Times New Roman"/>
+          <w:sz w:val="24"/>
+          <w:szCs w:val="24"/>
+        </w:rPr>
+        <w:t xml:space="preserve"> declined to discuss whether </w:t>
+      </w:r>
+      <w:r>
+        <w:rPr>
+          <w:rFonts w:ascii="Times New Roman" w:hAnsi="Times New Roman" w:cs="Times New Roman"/>
+          <w:sz w:val="24"/>
+          <w:szCs w:val="24"/>
+          <w:highlight w:val="magenta"/>
+        </w:rPr>
+        <w:t>it</w:t>
+      </w:r>
+      <w:r>
+        <w:rPr>
+          <w:rFonts w:ascii="Times New Roman" w:hAnsi="Times New Roman" w:cs="Times New Roman"/>
+          <w:sz w:val="24"/>
+          <w:szCs w:val="24"/>
+        </w:rPr>
+        <w:t xml:space="preserve"> had changed </w:t>
+      </w:r>
+      <w:r>
+        <w:rPr>
+          <w:rFonts w:ascii="Times New Roman" w:hAnsi="Times New Roman" w:cs="Times New Roman"/>
+          <w:sz w:val="24"/>
+          <w:szCs w:val="24"/>
+          <w:highlight w:val="magenta"/>
+        </w:rPr>
+        <w:t>its</w:t>
+      </w:r>
+      <w:r>
+        <w:rPr>
+          <w:rFonts w:ascii="Times New Roman" w:hAnsi="Times New Roman" w:cs="Times New Roman"/>
+          <w:sz w:val="24"/>
+          <w:szCs w:val="24"/>
+        </w:rPr>
+        <w:t xml:space="preserve"> underwriting or risk management practices as a result of </w:t>
+      </w:r>
+      <w:r>
+        <w:rPr>
+          <w:rFonts w:ascii="Times New Roman" w:hAnsi="Times New Roman" w:cs="Times New Roman"/>
+          <w:sz w:val="24"/>
+          <w:szCs w:val="24"/>
           <w:highlight w:val="darkGreen"/>
         </w:rPr>
-        <w:t>Jim</w:t>
-      </w:r>
+        <w:t>Suncor's</w:t>
+      </w:r>
+      <w:r>
+        <w:rPr>
+          <w:rFonts w:ascii="Times New Roman" w:hAnsi="Times New Roman" w:cs="Times New Roman"/>
+          <w:sz w:val="24"/>
+          <w:szCs w:val="24"/>
+        </w:rPr>
+        <w:t xml:space="preserve"> claims. </w:t>
+      </w:r>
+    </w:p>
+    <w:p>
+      <w:pPr>
+        <w:jc w:val="both"/>
+        <w:rPr>
+          <w:rFonts w:ascii="Times New Roman" w:hAnsi="Times New Roman" w:cs="Times New Roman"/>
+          <w:sz w:val="24"/>
+          <w:szCs w:val="24"/>
+        </w:rPr>
+      </w:pPr>
       <w:r>
         <w:rPr>
           <w:rFonts w:ascii="Times New Roman" w:hAnsi="Times New Roman" w:cs="Times New Roman"/>
@@ -4950,13 +6053,22 @@
         </w:rPr>
         <w:t xml:space="preserve"> </w:t>
       </w:r>
+      <w:r>
+        <w:rPr>
+          <w:rFonts w:ascii="Times New Roman" w:hAnsi="Times New Roman" w:cs="Times New Roman"/>
+          <w:sz w:val="24"/>
+          <w:szCs w:val="24"/>
+          <w:highlight w:val="darkYellow"/>
+        </w:rPr>
+        <w:t xml:space="preserve">Jim </w:t>
+      </w:r>
       <w:proofErr w:type="spellStart"/>
       <w:r>
         <w:rPr>
           <w:rFonts w:ascii="Times New Roman" w:hAnsi="Times New Roman" w:cs="Times New Roman"/>
           <w:sz w:val="24"/>
           <w:szCs w:val="24"/>
-          <w:highlight w:val="darkGreen"/>
+          <w:highlight w:val="darkYellow"/>
         </w:rPr>
         <w:t>Carr</w:t>
       </w:r>
@@ -4967,7 +6079,24 @@
           <w:sz w:val="24"/>
           <w:szCs w:val="24"/>
         </w:rPr>
-        <w:t xml:space="preserve">, the Minister of International Trade Diversification, bears primary responsibility for supervising the Crown corporation. In a statement, his office said: “In these cases, the political risk </w:t>
+        <w:t xml:space="preserve">, the Minister of International Trade Diversification, bears primary responsibility for supervising the Crown corporation. In a statement, </w:t>
+      </w:r>
+      <w:r>
+        <w:rPr>
+          <w:rFonts w:ascii="Times New Roman" w:hAnsi="Times New Roman" w:cs="Times New Roman"/>
+          <w:sz w:val="24"/>
+          <w:szCs w:val="24"/>
+          <w:highlight w:val="darkYellow"/>
+        </w:rPr>
+        <w:t>his</w:t>
+      </w:r>
+      <w:r>
+        <w:rPr>
+          <w:rFonts w:ascii="Times New Roman" w:hAnsi="Times New Roman" w:cs="Times New Roman"/>
+          <w:sz w:val="24"/>
+          <w:szCs w:val="24"/>
+        </w:rPr>
+        <w:t xml:space="preserve"> office said: “In these cases, the political risk </w:t>
       </w:r>
       <w:r>
         <w:rPr>
@@ -5037,9 +6166,29 @@
           <w:rFonts w:ascii="Times New Roman" w:hAnsi="Times New Roman" w:cs="Times New Roman"/>
           <w:sz w:val="24"/>
           <w:szCs w:val="24"/>
-          <w:highlight w:val="darkMagenta"/>
-        </w:rPr>
-        <w:t>Benoit</w:t>
+          <w:highlight w:val="blue"/>
+        </w:rPr>
+        <w:t xml:space="preserve">Benoit </w:t>
+      </w:r>
+      <w:proofErr w:type="spellStart"/>
+      <w:r>
+        <w:rPr>
+          <w:rFonts w:ascii="Times New Roman" w:hAnsi="Times New Roman" w:cs="Times New Roman"/>
+          <w:sz w:val="24"/>
+          <w:szCs w:val="24"/>
+          <w:highlight w:val="blue"/>
+        </w:rPr>
+        <w:t>Daignault</w:t>
+      </w:r>
+      <w:proofErr w:type="spellEnd"/>
+      <w:r>
+        <w:rPr>
+          <w:rFonts w:ascii="Times New Roman" w:hAnsi="Times New Roman" w:cs="Times New Roman"/>
+          <w:sz w:val="24"/>
+          <w:szCs w:val="24"/>
+          <w:highlight w:val="blue"/>
+        </w:rPr>
+        <w:t>,</w:t>
       </w:r>
       <w:r>
         <w:rPr>
@@ -5049,31 +6198,12 @@
         </w:rPr>
         <w:t xml:space="preserve"> </w:t>
       </w:r>
-      <w:proofErr w:type="spellStart"/>
-      <w:r>
-        <w:rPr>
-          <w:rFonts w:ascii="Times New Roman" w:hAnsi="Times New Roman" w:cs="Times New Roman"/>
-          <w:sz w:val="24"/>
-          <w:szCs w:val="24"/>
-          <w:highlight w:val="darkMagenta"/>
-        </w:rPr>
-        <w:t>Daignault</w:t>
-      </w:r>
-      <w:proofErr w:type="spellEnd"/>
-      <w:r>
-        <w:rPr>
-          <w:rFonts w:ascii="Times New Roman" w:hAnsi="Times New Roman" w:cs="Times New Roman"/>
-          <w:sz w:val="24"/>
-          <w:szCs w:val="24"/>
-        </w:rPr>
-        <w:t xml:space="preserve">, </w:t>
-      </w:r>
-      <w:r>
-        <w:rPr>
-          <w:rFonts w:ascii="Times New Roman" w:hAnsi="Times New Roman" w:cs="Times New Roman"/>
-          <w:sz w:val="24"/>
-          <w:szCs w:val="24"/>
-          <w:highlight w:val="darkMagenta"/>
+      <w:r>
+        <w:rPr>
+          <w:rFonts w:ascii="Times New Roman" w:hAnsi="Times New Roman" w:cs="Times New Roman"/>
+          <w:sz w:val="24"/>
+          <w:szCs w:val="24"/>
+          <w:highlight w:val="blue"/>
         </w:rPr>
         <w:t>who</w:t>
       </w:r>
@@ -5118,7 +6248,24 @@
           <w:sz w:val="24"/>
           <w:szCs w:val="24"/>
         </w:rPr>
-        <w:t xml:space="preserve">In addition to Suncor, other Canadian companies have historically also experienced significant losses while operating abroad – often because of expropriation. </w:t>
+        <w:t xml:space="preserve">In addition to </w:t>
+      </w:r>
+      <w:r>
+        <w:rPr>
+          <w:rFonts w:ascii="Times New Roman" w:hAnsi="Times New Roman" w:cs="Times New Roman"/>
+          <w:sz w:val="24"/>
+          <w:szCs w:val="24"/>
+          <w:highlight w:val="darkGreen"/>
+        </w:rPr>
+        <w:t>Suncor</w:t>
+      </w:r>
+      <w:r>
+        <w:rPr>
+          <w:rFonts w:ascii="Times New Roman" w:hAnsi="Times New Roman" w:cs="Times New Roman"/>
+          <w:sz w:val="24"/>
+          <w:szCs w:val="24"/>
+        </w:rPr>
+        <w:t xml:space="preserve">, other Canadian companies have historically also experienced significant losses while operating abroad – often because of expropriation. </w:t>
       </w:r>
     </w:p>
     <w:p>

</xml_diff>